<commit_message>
Acrescentando Documentacao/Documento de Requisitos docx.docx Documentacao/Documento de Requisitos.docx Documentacao/Regra_de_Negocio.docx
</commit_message>
<xml_diff>
--- a/TCC/Documentacao/Regra_de_Negocio.docx
+++ b/TCC/Documentacao/Regra_de_Negocio.docx
@@ -2260,18 +2260,7 @@
           <w:sz w:val="24"/>
           <w:szCs w:val="24"/>
         </w:rPr>
-        <w:t xml:space="preserve"> caso não esteja deverá emitir um</w:t>
-      </w:r>
-      <w:bookmarkStart w:id="21" w:name="_GoBack"/>
-      <w:bookmarkEnd w:id="21"/>
-      <w:r>
-        <w:rPr>
-          <w:rFonts w:cs="Arial"/>
-          <w:iCs/>
-          <w:sz w:val="24"/>
-          <w:szCs w:val="24"/>
-        </w:rPr>
-        <w:t>a mensagem ao ator.</w:t>
+        <w:t xml:space="preserve"> caso não esteja deverá emitir uma mensagem ao ator.</w:t>
       </w:r>
     </w:p>
     <w:p>
@@ -2408,6 +2397,7 @@
         </w:rPr>
         <w:t>RN 2.1 –</w:t>
       </w:r>
+      <w:proofErr w:type="gramStart"/>
       <w:r>
         <w:rPr>
           <w:rFonts w:cs="Arial"/>
@@ -2416,29 +2406,66 @@
           <w:szCs w:val="24"/>
         </w:rPr>
         <w:t xml:space="preserve"> </w:t>
+      </w:r>
+      <w:r>
+        <w:rPr>
+          <w:rFonts w:cs="Arial"/>
+          <w:b/>
+          <w:sz w:val="24"/>
+          <w:szCs w:val="24"/>
+        </w:rPr>
+        <w:t xml:space="preserve"> </w:t>
+      </w:r>
+      <w:proofErr w:type="gramEnd"/>
+      <w:r>
+        <w:rPr>
+          <w:rFonts w:cs="Arial"/>
+          <w:b/>
+          <w:sz w:val="24"/>
+          <w:szCs w:val="24"/>
+        </w:rPr>
+        <w:t>Executar vendas – Campo Cliente</w:t>
       </w:r>
     </w:p>
     <w:p>
       <w:pPr>
         <w:pStyle w:val="PargrafodaLista"/>
+        <w:tabs>
+          <w:tab w:val="left" w:pos="1560"/>
+        </w:tabs>
         <w:spacing w:line="360" w:lineRule="auto"/>
-        <w:ind w:left="0" w:firstLine="708"/>
-        <w:rPr>
-          <w:rFonts w:cs="Arial"/>
-          <w:b/>
-          <w:iCs/>
-          <w:sz w:val="24"/>
-          <w:szCs w:val="24"/>
-        </w:rPr>
-      </w:pPr>
-      <w:r>
-        <w:rPr>
-          <w:rFonts w:cs="Arial"/>
-          <w:iCs/>
-          <w:sz w:val="24"/>
-          <w:szCs w:val="24"/>
-        </w:rPr>
-        <w:t xml:space="preserve">. </w:t>
+        <w:ind w:left="0" w:firstLine="567"/>
+        <w:rPr>
+          <w:rFonts w:cs="Arial"/>
+          <w:sz w:val="24"/>
+          <w:szCs w:val="24"/>
+        </w:rPr>
+      </w:pPr>
+      <w:r>
+        <w:rPr>
+          <w:rFonts w:cs="Arial"/>
+          <w:sz w:val="24"/>
+          <w:szCs w:val="24"/>
+        </w:rPr>
+        <w:t>Ao preencher o formulário executar vendas, caso o ator informe um cliente não cadastrado, o sistema</w:t>
+      </w:r>
+      <w:proofErr w:type="gramStart"/>
+      <w:r>
+        <w:rPr>
+          <w:rFonts w:cs="Arial"/>
+          <w:sz w:val="24"/>
+          <w:szCs w:val="24"/>
+        </w:rPr>
+        <w:t xml:space="preserve">  </w:t>
+      </w:r>
+      <w:proofErr w:type="gramEnd"/>
+      <w:r>
+        <w:rPr>
+          <w:rFonts w:cs="Arial"/>
+          <w:sz w:val="24"/>
+          <w:szCs w:val="24"/>
+        </w:rPr>
+        <w:t>o direcionará  para a funcionalidade “Cadastrar Cliente”.</w:t>
       </w:r>
     </w:p>
     <w:p>
@@ -2477,6 +2504,7 @@
         </w:rPr>
         <w:t xml:space="preserve"> -</w:t>
       </w:r>
+      <w:proofErr w:type="gramStart"/>
       <w:r>
         <w:rPr>
           <w:rFonts w:cs="Arial"/>
@@ -2487,6 +2515,80 @@
         </w:rPr>
         <w:t xml:space="preserve"> </w:t>
       </w:r>
+      <w:r>
+        <w:rPr>
+          <w:rFonts w:cs="Arial"/>
+          <w:b/>
+          <w:iCs/>
+          <w:sz w:val="24"/>
+          <w:szCs w:val="24"/>
+        </w:rPr>
+        <w:t xml:space="preserve"> </w:t>
+      </w:r>
+      <w:proofErr w:type="gramEnd"/>
+      <w:r>
+        <w:rPr>
+          <w:rFonts w:cs="Arial"/>
+          <w:b/>
+          <w:iCs/>
+          <w:sz w:val="24"/>
+          <w:szCs w:val="24"/>
+        </w:rPr>
+        <w:t>Executar Vendas – Campo Produto</w:t>
+      </w:r>
+    </w:p>
+    <w:p>
+      <w:pPr>
+        <w:pStyle w:val="PargrafodaLista"/>
+        <w:spacing w:line="360" w:lineRule="auto"/>
+        <w:ind w:left="0" w:firstLine="567"/>
+        <w:rPr>
+          <w:rFonts w:cs="Arial"/>
+          <w:iCs/>
+          <w:sz w:val="24"/>
+          <w:szCs w:val="24"/>
+        </w:rPr>
+      </w:pPr>
+      <w:r>
+        <w:rPr>
+          <w:rFonts w:cs="Arial"/>
+          <w:iCs/>
+          <w:sz w:val="24"/>
+          <w:szCs w:val="24"/>
+        </w:rPr>
+        <w:t xml:space="preserve">Ao preencher o formulário Executar Vendas, </w:t>
+      </w:r>
+      <w:proofErr w:type="gramStart"/>
+      <w:r>
+        <w:rPr>
+          <w:rFonts w:cs="Arial"/>
+          <w:iCs/>
+          <w:sz w:val="24"/>
+          <w:szCs w:val="24"/>
+        </w:rPr>
+        <w:t>caso</w:t>
+      </w:r>
+      <w:proofErr w:type="gramEnd"/>
+      <w:r>
+        <w:rPr>
+          <w:rFonts w:cs="Arial"/>
+          <w:iCs/>
+          <w:sz w:val="24"/>
+          <w:szCs w:val="24"/>
+        </w:rPr>
+        <w:t xml:space="preserve"> o ator informe um produto que não consta no estoque, o sistema disponib</w:t>
+      </w:r>
+      <w:r>
+        <w:rPr>
+          <w:rFonts w:cs="Arial"/>
+          <w:iCs/>
+          <w:sz w:val="24"/>
+          <w:szCs w:val="24"/>
+        </w:rPr>
+        <w:t>ilizará uma mensagem ao ator possibilitando a encomenda do produto para o cliente.</w:t>
+      </w:r>
+      <w:bookmarkStart w:id="21" w:name="_GoBack"/>
+      <w:bookmarkEnd w:id="21"/>
     </w:p>
     <w:p>
       <w:pPr>
@@ -2981,7 +3083,17 @@
           <w:sz w:val="24"/>
           <w:szCs w:val="24"/>
         </w:rPr>
-        <w:t xml:space="preserve">anter Colaborador, </w:t>
+        <w:t xml:space="preserve">anter </w:t>
+      </w:r>
+      <w:r>
+        <w:rPr>
+          <w:rFonts w:cs="Arial"/>
+          <w:iCs/>
+          <w:sz w:val="24"/>
+          <w:szCs w:val="24"/>
+        </w:rPr>
+        <w:lastRenderedPageBreak/>
+        <w:t xml:space="preserve">Colaborador, </w:t>
       </w:r>
       <w:proofErr w:type="gramStart"/>
       <w:r>
@@ -3180,17 +3292,7 @@
           <w:sz w:val="24"/>
           <w:szCs w:val="24"/>
         </w:rPr>
-        <w:t xml:space="preserve">usuários com este perfil terá acesso a </w:t>
-      </w:r>
-      <w:r>
-        <w:rPr>
-          <w:rFonts w:cs="Arial"/>
-          <w:iCs/>
-          <w:sz w:val="24"/>
-          <w:szCs w:val="24"/>
-        </w:rPr>
-        <w:lastRenderedPageBreak/>
-        <w:t xml:space="preserve">todas as funcionalidades do </w:t>
+        <w:t xml:space="preserve">usuários com este perfil terá acesso a todas as funcionalidades do </w:t>
       </w:r>
       <w:r>
         <w:rPr>
@@ -3861,6 +3963,7 @@
           <w:sz w:val="24"/>
           <w:szCs w:val="24"/>
         </w:rPr>
+        <w:lastRenderedPageBreak/>
         <w:t>Este relatório informará</w:t>
       </w:r>
       <w:proofErr w:type="gramStart"/>
@@ -3963,7 +4066,6 @@
           <w:sz w:val="24"/>
           <w:szCs w:val="24"/>
         </w:rPr>
-        <w:lastRenderedPageBreak/>
         <w:t xml:space="preserve">Este relatório </w:t>
       </w:r>
       <w:r>
@@ -12027,7 +12129,7 @@
 </file>
 
 <file path=customXml/itemProps1.xml><?xml version="1.0" encoding="utf-8"?>
-<ds:datastoreItem xmlns:ds="http://schemas.openxmlformats.org/officeDocument/2006/customXml" ds:itemID="{9238A373-54BF-4A29-ADA7-5612841B36D9}">
+<ds:datastoreItem xmlns:ds="http://schemas.openxmlformats.org/officeDocument/2006/customXml" ds:itemID="{12076127-BABF-40F3-9FB9-7DCC5696451C}">
   <ds:schemaRefs>
     <ds:schemaRef ds:uri="http://schemas.openxmlformats.org/officeDocument/2006/bibliography"/>
   </ds:schemaRefs>

</xml_diff>

<commit_message>
Alteração da Versao para 1.0.1
</commit_message>
<xml_diff>
--- a/TCC/Documentacao/Regra_de_Negocio.docx
+++ b/TCC/Documentacao/Regra_de_Negocio.docx
@@ -1,6 +1,6 @@
 
 <file path=word/document.xml><?xml version="1.0" encoding="utf-8"?>
-<w:document xmlns:wpc="http://schemas.microsoft.com/office/word/2010/wordprocessingCanvas" xmlns:mc="http://schemas.openxmlformats.org/markup-compatibility/2006" xmlns:o="urn:schemas-microsoft-com:office:office" xmlns:r="http://schemas.openxmlformats.org/officeDocument/2006/relationships" xmlns:m="http://schemas.openxmlformats.org/officeDocument/2006/math" xmlns:v="urn:schemas-microsoft-com:vml" xmlns:wp14="http://schemas.microsoft.com/office/word/2010/wordprocessingDrawing" xmlns:wp="http://schemas.openxmlformats.org/drawingml/2006/wordprocessingDrawing" xmlns:w10="urn:schemas-microsoft-com:office:word" xmlns:w="http://schemas.openxmlformats.org/wordprocessingml/2006/main" xmlns:w14="http://schemas.microsoft.com/office/word/2010/wordml" xmlns:wpg="http://schemas.microsoft.com/office/word/2010/wordprocessingGroup" xmlns:wpi="http://schemas.microsoft.com/office/word/2010/wordprocessingInk" xmlns:wne="http://schemas.microsoft.com/office/word/2006/wordml" xmlns:wps="http://schemas.microsoft.com/office/word/2010/wordprocessingShape" mc:Ignorable="w14 wp14">
+<w:document xmlns:ve="http://schemas.openxmlformats.org/markup-compatibility/2006" xmlns:o="urn:schemas-microsoft-com:office:office" xmlns:r="http://schemas.openxmlformats.org/officeDocument/2006/relationships" xmlns:m="http://schemas.openxmlformats.org/officeDocument/2006/math" xmlns:v="urn:schemas-microsoft-com:vml" xmlns:wp="http://schemas.openxmlformats.org/drawingml/2006/wordprocessingDrawing" xmlns:w10="urn:schemas-microsoft-com:office:word" xmlns:w="http://schemas.openxmlformats.org/wordprocessingml/2006/main" xmlns:wne="http://schemas.microsoft.com/office/word/2006/wordml">
   <w:body>
     <w:p>
       <w:pPr>
@@ -75,6 +75,15 @@
           <w:szCs w:val="36"/>
         </w:rPr>
         <w:t>Versão 1.0</w:t>
+      </w:r>
+      <w:r>
+        <w:rPr>
+          <w:rFonts w:cs="Arial"/>
+          <w:b/>
+          <w:sz w:val="36"/>
+          <w:szCs w:val="36"/>
+        </w:rPr>
+        <w:t>.0</w:t>
       </w:r>
     </w:p>
     <w:p>
@@ -88,7 +97,7 @@
           <w:szCs w:val="40"/>
         </w:rPr>
         <w:sectPr>
-          <w:headerReference w:type="default" r:id="rId9"/>
+          <w:headerReference w:type="default" r:id="rId8"/>
           <w:pgSz w:w="11905" w:h="16837"/>
           <w:pgMar w:top="1440" w:right="1440" w:bottom="720" w:left="1440" w:header="720" w:footer="720" w:gutter="0"/>
           <w:cols w:space="720"/>
@@ -138,7 +147,7 @@
           <w:insideV w:val="single" w:sz="6" w:space="0" w:color="auto"/>
         </w:tblBorders>
         <w:tblLayout w:type="fixed"/>
-        <w:tblLook w:val="0000" w:firstRow="0" w:lastRow="0" w:firstColumn="0" w:lastColumn="0" w:noHBand="0" w:noVBand="0"/>
+        <w:tblLook w:val="0000"/>
       </w:tblPr>
       <w:tblGrid>
         <w:gridCol w:w="1418"/>
@@ -344,7 +353,6 @@
                 <w:lang w:val="pt-BR"/>
               </w:rPr>
             </w:pPr>
-            <w:proofErr w:type="spellStart"/>
             <w:r>
               <w:rPr>
                 <w:rFonts w:ascii="Times" w:hAnsi="Times"/>
@@ -352,17 +360,7 @@
                 <w:szCs w:val="24"/>
                 <w:lang w:val="pt-BR"/>
               </w:rPr>
-              <w:t>Edirley</w:t>
-            </w:r>
-            <w:proofErr w:type="spellEnd"/>
-            <w:r>
-              <w:rPr>
-                <w:rFonts w:ascii="Times" w:hAnsi="Times"/>
-                <w:sz w:val="24"/>
-                <w:szCs w:val="24"/>
-                <w:lang w:val="pt-BR"/>
-              </w:rPr>
-              <w:t xml:space="preserve"> Oliveira Sousa</w:t>
+              <w:t>Edirley Oliveira Sousa</w:t>
             </w:r>
           </w:p>
         </w:tc>
@@ -414,11 +412,11 @@
           <w:szCs w:val="32"/>
         </w:rPr>
         <w:sectPr>
-          <w:headerReference w:type="even" r:id="rId10"/>
-          <w:headerReference w:type="default" r:id="rId11"/>
-          <w:footerReference w:type="default" r:id="rId12"/>
-          <w:headerReference w:type="first" r:id="rId13"/>
-          <w:footerReference w:type="first" r:id="rId14"/>
+          <w:headerReference w:type="even" r:id="rId9"/>
+          <w:headerReference w:type="default" r:id="rId10"/>
+          <w:footerReference w:type="default" r:id="rId11"/>
+          <w:headerReference w:type="first" r:id="rId12"/>
+          <w:footerReference w:type="first" r:id="rId13"/>
           <w:pgSz w:w="11905" w:h="16837"/>
           <w:pgMar w:top="1021" w:right="1134" w:bottom="1021" w:left="1134" w:header="720" w:footer="720" w:gutter="0"/>
           <w:cols w:space="720"/>
@@ -958,12 +956,12 @@
           <w:szCs w:val="24"/>
         </w:rPr>
         <w:sectPr>
-          <w:headerReference w:type="even" r:id="rId15"/>
-          <w:headerReference w:type="default" r:id="rId16"/>
-          <w:footerReference w:type="even" r:id="rId17"/>
-          <w:footerReference w:type="default" r:id="rId18"/>
-          <w:headerReference w:type="first" r:id="rId19"/>
-          <w:footerReference w:type="first" r:id="rId20"/>
+          <w:headerReference w:type="even" r:id="rId14"/>
+          <w:headerReference w:type="default" r:id="rId15"/>
+          <w:footerReference w:type="even" r:id="rId16"/>
+          <w:footerReference w:type="default" r:id="rId17"/>
+          <w:headerReference w:type="first" r:id="rId18"/>
+          <w:footerReference w:type="first" r:id="rId19"/>
           <w:type w:val="continuous"/>
           <w:pgSz w:w="11905" w:h="16837"/>
           <w:pgMar w:top="1021" w:right="1134" w:bottom="1021" w:left="1134" w:header="720" w:footer="720" w:gutter="0"/>
@@ -1161,20 +1159,10 @@
           <w:sz w:val="24"/>
           <w:szCs w:val="24"/>
         </w:rPr>
-        <w:t xml:space="preserve"> SISCON, fornecendo aos desenvolvedores, analistas e gerente de projeto as regras de negócios necessárias para a </w:t>
-      </w:r>
-      <w:proofErr w:type="gramStart"/>
-      <w:r>
-        <w:rPr>
-          <w:rFonts w:cs="Arial"/>
-          <w:sz w:val="24"/>
-          <w:szCs w:val="24"/>
-        </w:rPr>
-        <w:t>implementação</w:t>
+        <w:t xml:space="preserve"> SISCON, fornecendo aos desenvolvedores, analistas e gerente de projeto as regras de negócios necessárias para a implementação</w:t>
       </w:r>
       <w:bookmarkEnd w:id="13"/>
       <w:bookmarkEnd w:id="14"/>
-      <w:proofErr w:type="gramEnd"/>
       <w:r>
         <w:rPr>
           <w:rFonts w:cs="Arial"/>
@@ -1401,19 +1389,8 @@
           <w:sz w:val="24"/>
           <w:szCs w:val="24"/>
         </w:rPr>
-        <w:t xml:space="preserve"> Efetuar </w:t>
-      </w:r>
-      <w:proofErr w:type="spellStart"/>
-      <w:r>
-        <w:rPr>
-          <w:rFonts w:cs="Arial"/>
-          <w:iCs/>
-          <w:sz w:val="24"/>
-          <w:szCs w:val="24"/>
-        </w:rPr>
-        <w:t>login</w:t>
-      </w:r>
-      <w:proofErr w:type="spellEnd"/>
+        <w:t xml:space="preserve"> Efetuar login</w:t>
+      </w:r>
       <w:r>
         <w:rPr>
           <w:rFonts w:cs="Arial"/>
@@ -1565,27 +1542,7 @@
           <w:sz w:val="24"/>
           <w:szCs w:val="24"/>
         </w:rPr>
-        <w:t>rnecedor, UC7 Executar Vendas, UC8 Listar encomendas, UC9 Controlar Movimentação Financeira,</w:t>
-      </w:r>
-      <w:proofErr w:type="gramStart"/>
-      <w:r>
-        <w:rPr>
-          <w:rFonts w:cs="Arial"/>
-          <w:iCs/>
-          <w:sz w:val="24"/>
-          <w:szCs w:val="24"/>
-        </w:rPr>
-        <w:t xml:space="preserve">   </w:t>
-      </w:r>
-      <w:proofErr w:type="gramEnd"/>
-      <w:r>
-        <w:rPr>
-          <w:rFonts w:cs="Arial"/>
-          <w:iCs/>
-          <w:sz w:val="24"/>
-          <w:szCs w:val="24"/>
-        </w:rPr>
-        <w:t>UC 10 Manter Categoria e UC11</w:t>
+        <w:t>rnecedor, UC7 Executar Vendas, UC8 Listar encomendas, UC9 Controlar Movimentação Financeira,   UC 10 Manter Categoria e UC11</w:t>
       </w:r>
       <w:r>
         <w:rPr>
@@ -1657,9 +1614,8 @@
           <w:sz w:val="24"/>
           <w:szCs w:val="24"/>
         </w:rPr>
-        <w:t xml:space="preserve">Para o usuário </w:t>
-      </w:r>
-      <w:proofErr w:type="spellStart"/>
+        <w:t>Para o usuário logar no sistema</w:t>
+      </w:r>
       <w:r>
         <w:rPr>
           <w:rStyle w:val="Fontepargpadro1"/>
@@ -1668,9 +1624,8 @@
           <w:sz w:val="24"/>
           <w:szCs w:val="24"/>
         </w:rPr>
-        <w:t>logar</w:t>
-      </w:r>
-      <w:proofErr w:type="spellEnd"/>
+        <w:t xml:space="preserve">, será necessário o mesmo fornecer login e senha. A </w:t>
+      </w:r>
       <w:r>
         <w:rPr>
           <w:rStyle w:val="Fontepargpadro1"/>
@@ -1679,7 +1634,7 @@
           <w:sz w:val="24"/>
           <w:szCs w:val="24"/>
         </w:rPr>
-        <w:t xml:space="preserve"> no sistema</w:t>
+        <w:t>login</w:t>
       </w:r>
       <w:r>
         <w:rPr>
@@ -1689,9 +1644,8 @@
           <w:sz w:val="24"/>
           <w:szCs w:val="24"/>
         </w:rPr>
-        <w:t xml:space="preserve">, será necessário o mesmo fornecer login e senha. A </w:t>
-      </w:r>
-      <w:proofErr w:type="spellStart"/>
+        <w:t xml:space="preserve"> deverá conter no máximo</w:t>
+      </w:r>
       <w:r>
         <w:rPr>
           <w:rStyle w:val="Fontepargpadro1"/>
@@ -1700,9 +1654,8 @@
           <w:sz w:val="24"/>
           <w:szCs w:val="24"/>
         </w:rPr>
-        <w:t>login</w:t>
-      </w:r>
-      <w:proofErr w:type="spellEnd"/>
+        <w:t xml:space="preserve">  20</w:t>
+      </w:r>
       <w:r>
         <w:rPr>
           <w:rStyle w:val="Fontepargpadro1"/>
@@ -1711,9 +1664,8 @@
           <w:sz w:val="24"/>
           <w:szCs w:val="24"/>
         </w:rPr>
-        <w:t xml:space="preserve"> deverá conter no máximo</w:t>
-      </w:r>
-      <w:proofErr w:type="gramStart"/>
+        <w:t xml:space="preserve"> </w:t>
+      </w:r>
       <w:r>
         <w:rPr>
           <w:rStyle w:val="Fontepargpadro1"/>
@@ -1722,9 +1674,8 @@
           <w:sz w:val="24"/>
           <w:szCs w:val="24"/>
         </w:rPr>
-        <w:t xml:space="preserve">  </w:t>
-      </w:r>
-      <w:proofErr w:type="gramEnd"/>
+        <w:t>caracteres</w:t>
+      </w:r>
       <w:r>
         <w:rPr>
           <w:rStyle w:val="Fontepargpadro1"/>
@@ -1733,7 +1684,7 @@
           <w:sz w:val="24"/>
           <w:szCs w:val="24"/>
         </w:rPr>
-        <w:t>20</w:t>
+        <w:t>. O senha</w:t>
       </w:r>
       <w:r>
         <w:rPr>
@@ -1743,7 +1694,7 @@
           <w:sz w:val="24"/>
           <w:szCs w:val="24"/>
         </w:rPr>
-        <w:t xml:space="preserve"> </w:t>
+        <w:t xml:space="preserve"> deverá </w:t>
       </w:r>
       <w:r>
         <w:rPr>
@@ -1753,59 +1704,7 @@
           <w:sz w:val="24"/>
           <w:szCs w:val="24"/>
         </w:rPr>
-        <w:t>caracteres</w:t>
-      </w:r>
-      <w:r>
-        <w:rPr>
-          <w:rStyle w:val="Fontepargpadro1"/>
-          <w:rFonts w:cs="Arial"/>
-          <w:iCs/>
-          <w:sz w:val="24"/>
-          <w:szCs w:val="24"/>
-        </w:rPr>
-        <w:t>. O senha</w:t>
-      </w:r>
-      <w:r>
-        <w:rPr>
-          <w:rStyle w:val="Fontepargpadro1"/>
-          <w:rFonts w:cs="Arial"/>
-          <w:iCs/>
-          <w:sz w:val="24"/>
-          <w:szCs w:val="24"/>
-        </w:rPr>
-        <w:t xml:space="preserve"> deverá </w:t>
-      </w:r>
-      <w:r>
-        <w:rPr>
-          <w:rStyle w:val="Fontepargpadro1"/>
-          <w:rFonts w:cs="Arial"/>
-          <w:iCs/>
-          <w:sz w:val="24"/>
-          <w:szCs w:val="24"/>
-        </w:rPr>
-        <w:t xml:space="preserve">conter no máximo </w:t>
-      </w:r>
-      <w:proofErr w:type="gramStart"/>
-      <w:r>
-        <w:rPr>
-          <w:rStyle w:val="Fontepargpadro1"/>
-          <w:rFonts w:cs="Arial"/>
-          <w:iCs/>
-          <w:sz w:val="24"/>
-          <w:szCs w:val="24"/>
-        </w:rPr>
-        <w:t>8</w:t>
-      </w:r>
-      <w:proofErr w:type="gramEnd"/>
-      <w:r>
-        <w:rPr>
-          <w:rStyle w:val="Fontepargpadro1"/>
-          <w:rFonts w:cs="Arial"/>
-          <w:iCs/>
-          <w:sz w:val="24"/>
-          <w:szCs w:val="24"/>
-        </w:rPr>
-        <w:t xml:space="preserve"> caracteres</w:t>
+        <w:t>conter no máximo 8 caracteres</w:t>
       </w:r>
       <w:r>
         <w:rPr>
@@ -1877,27 +1776,7 @@
           <w:sz w:val="24"/>
           <w:szCs w:val="24"/>
         </w:rPr>
-        <w:t xml:space="preserve">O sistema não deve permitir que os campos obrigatórios </w:t>
-      </w:r>
-      <w:proofErr w:type="gramStart"/>
-      <w:r>
-        <w:rPr>
-          <w:rFonts w:cs="Arial"/>
-          <w:iCs/>
-          <w:sz w:val="24"/>
-          <w:szCs w:val="24"/>
-        </w:rPr>
-        <w:t>fiquem</w:t>
-      </w:r>
-      <w:proofErr w:type="gramEnd"/>
-      <w:r>
-        <w:rPr>
-          <w:rFonts w:cs="Arial"/>
-          <w:iCs/>
-          <w:sz w:val="24"/>
-          <w:szCs w:val="24"/>
-        </w:rPr>
-        <w:t xml:space="preserve"> sem preenchimento informando uma mensagem de erro quando</w:t>
+        <w:t>O sistema não deve permitir que os campos obrigatórios fiquem sem preenchimento informando uma mensagem de erro quando</w:t>
       </w:r>
       <w:r>
         <w:rPr>
@@ -2070,25 +1949,7 @@
           <w:sz w:val="24"/>
           <w:szCs w:val="24"/>
         </w:rPr>
-        <w:t xml:space="preserve">Sistema de Controle de Estoque – SISCON que dizem respeito ao processo dos casos de </w:t>
-      </w:r>
-      <w:proofErr w:type="gramStart"/>
-      <w:r>
-        <w:rPr>
-          <w:rFonts w:cs="Arial"/>
-          <w:sz w:val="24"/>
-          <w:szCs w:val="24"/>
-        </w:rPr>
-        <w:t>uso:</w:t>
-      </w:r>
-      <w:proofErr w:type="gramEnd"/>
-      <w:r>
-        <w:rPr>
-          <w:rFonts w:cs="Arial"/>
-          <w:sz w:val="24"/>
-          <w:szCs w:val="24"/>
-        </w:rPr>
-        <w:t>UC7 Executar Vendas, UC9 Controlar Movimento Financeiro e  UC10 Manter Categoria</w:t>
+        <w:t>Sistema de Controle de Estoque – SISCON que dizem respeito ao processo dos casos de uso:UC7 Executar Vendas, UC9 Controlar Movimento Financeiro e  UC10 Manter Categoria</w:t>
       </w:r>
       <w:r>
         <w:rPr>
@@ -2129,7 +1990,6 @@
         </w:rPr>
         <w:t>RN 2.1 –</w:t>
       </w:r>
-      <w:proofErr w:type="gramStart"/>
       <w:r>
         <w:rPr>
           <w:rFonts w:cs="Arial"/>
@@ -2146,17 +2006,7 @@
           <w:sz w:val="24"/>
           <w:szCs w:val="24"/>
         </w:rPr>
-        <w:t xml:space="preserve"> </w:t>
-      </w:r>
-      <w:proofErr w:type="gramEnd"/>
-      <w:r>
-        <w:rPr>
-          <w:rFonts w:cs="Arial"/>
-          <w:b/>
-          <w:sz w:val="24"/>
-          <w:szCs w:val="24"/>
-        </w:rPr>
-        <w:t>Executar vendas – Campo Cliente</w:t>
+        <w:t xml:space="preserve"> Executar vendas – Campo Cliente</w:t>
       </w:r>
     </w:p>
     <w:p>
@@ -2179,25 +2029,7 @@
           <w:sz w:val="24"/>
           <w:szCs w:val="24"/>
         </w:rPr>
-        <w:t>Ao preencher o formulário executar vendas, caso o ator informe um cliente não cadastrado, o sistema</w:t>
-      </w:r>
-      <w:proofErr w:type="gramStart"/>
-      <w:r>
-        <w:rPr>
-          <w:rFonts w:cs="Arial"/>
-          <w:sz w:val="24"/>
-          <w:szCs w:val="24"/>
-        </w:rPr>
-        <w:t xml:space="preserve">  </w:t>
-      </w:r>
-      <w:proofErr w:type="gramEnd"/>
-      <w:r>
-        <w:rPr>
-          <w:rFonts w:cs="Arial"/>
-          <w:sz w:val="24"/>
-          <w:szCs w:val="24"/>
-        </w:rPr>
-        <w:t>o direcionará  para a funcionalidade “Cadastrar Cliente”.</w:t>
+        <w:t>Ao preencher o formulário executar vendas, caso o ator informe um cliente não cadastrado, o sistema  o direcionará  para a funcionalidade “Cadastrar Cliente”.</w:t>
       </w:r>
     </w:p>
     <w:p>
@@ -2236,7 +2068,6 @@
         </w:rPr>
         <w:t xml:space="preserve"> -</w:t>
       </w:r>
-      <w:proofErr w:type="gramStart"/>
       <w:r>
         <w:rPr>
           <w:rFonts w:cs="Arial"/>
@@ -2255,18 +2086,7 @@
           <w:sz w:val="24"/>
           <w:szCs w:val="24"/>
         </w:rPr>
-        <w:t xml:space="preserve"> </w:t>
-      </w:r>
-      <w:proofErr w:type="gramEnd"/>
-      <w:r>
-        <w:rPr>
-          <w:rFonts w:cs="Arial"/>
-          <w:b/>
-          <w:iCs/>
-          <w:sz w:val="24"/>
-          <w:szCs w:val="24"/>
-        </w:rPr>
-        <w:t>Executar Vendas – Campo Produto</w:t>
+        <w:t xml:space="preserve"> Executar Vendas – Campo Produto</w:t>
       </w:r>
     </w:p>
     <w:p>
@@ -2288,27 +2108,7 @@
           <w:sz w:val="24"/>
           <w:szCs w:val="24"/>
         </w:rPr>
-        <w:t xml:space="preserve">Ao preencher o formulário Executar Vendas, </w:t>
-      </w:r>
-      <w:proofErr w:type="gramStart"/>
-      <w:r>
-        <w:rPr>
-          <w:rFonts w:cs="Arial"/>
-          <w:iCs/>
-          <w:sz w:val="24"/>
-          <w:szCs w:val="24"/>
-        </w:rPr>
-        <w:t>caso</w:t>
-      </w:r>
-      <w:proofErr w:type="gramEnd"/>
-      <w:r>
-        <w:rPr>
-          <w:rFonts w:cs="Arial"/>
-          <w:iCs/>
-          <w:sz w:val="24"/>
-          <w:szCs w:val="24"/>
-        </w:rPr>
-        <w:t xml:space="preserve"> o ator informe um produto que não consta no estoque, o sistema disponib</w:t>
+        <w:t>Ao preencher o formulário Executar Vendas, caso o ator informe um produto que não consta no estoque, o sistema disponib</w:t>
       </w:r>
       <w:r>
         <w:rPr>
@@ -2344,29 +2144,7 @@
           <w:sz w:val="24"/>
           <w:szCs w:val="24"/>
         </w:rPr>
-        <w:t>RN</w:t>
-      </w:r>
-      <w:proofErr w:type="gramStart"/>
-      <w:r>
-        <w:rPr>
-          <w:rFonts w:cs="Arial"/>
-          <w:b/>
-          <w:iCs/>
-          <w:sz w:val="24"/>
-          <w:szCs w:val="24"/>
-        </w:rPr>
-        <w:t xml:space="preserve">  </w:t>
-      </w:r>
-      <w:proofErr w:type="gramEnd"/>
-      <w:r>
-        <w:rPr>
-          <w:rFonts w:cs="Arial"/>
-          <w:b/>
-          <w:iCs/>
-          <w:sz w:val="24"/>
-          <w:szCs w:val="24"/>
-        </w:rPr>
-        <w:t xml:space="preserve">2.3 </w:t>
+        <w:t xml:space="preserve">RN  2.3 </w:t>
       </w:r>
       <w:r>
         <w:rPr>
@@ -2821,27 +2599,7 @@
           <w:szCs w:val="24"/>
         </w:rPr>
         <w:lastRenderedPageBreak/>
-        <w:t xml:space="preserve">Colaborador, </w:t>
-      </w:r>
-      <w:proofErr w:type="gramStart"/>
-      <w:r>
-        <w:rPr>
-          <w:rFonts w:cs="Arial"/>
-          <w:iCs/>
-          <w:sz w:val="24"/>
-          <w:szCs w:val="24"/>
-        </w:rPr>
-        <w:t>UC3Manter</w:t>
-      </w:r>
-      <w:proofErr w:type="gramEnd"/>
-      <w:r>
-        <w:rPr>
-          <w:rFonts w:cs="Arial"/>
-          <w:iCs/>
-          <w:sz w:val="24"/>
-          <w:szCs w:val="24"/>
-        </w:rPr>
-        <w:t xml:space="preserve"> Associação Local</w:t>
+        <w:t>Colaborador, UC3Manter Associação Local</w:t>
       </w:r>
       <w:r>
         <w:rPr>
@@ -2868,19 +2626,8 @@
           <w:sz w:val="24"/>
           <w:szCs w:val="24"/>
         </w:rPr>
-        <w:t xml:space="preserve">fetuar </w:t>
-      </w:r>
-      <w:proofErr w:type="spellStart"/>
-      <w:r>
-        <w:rPr>
-          <w:rFonts w:cs="Arial"/>
-          <w:iCs/>
-          <w:sz w:val="24"/>
-          <w:szCs w:val="24"/>
-        </w:rPr>
-        <w:t>login</w:t>
-      </w:r>
-      <w:proofErr w:type="spellEnd"/>
+        <w:t>fetuar login</w:t>
+      </w:r>
       <w:r>
         <w:rPr>
           <w:rFonts w:cs="Arial"/>
@@ -2958,27 +2705,7 @@
           <w:sz w:val="24"/>
           <w:szCs w:val="24"/>
         </w:rPr>
-        <w:t>O sistema</w:t>
-      </w:r>
-      <w:proofErr w:type="gramStart"/>
-      <w:r>
-        <w:rPr>
-          <w:rFonts w:cs="Arial"/>
-          <w:iCs/>
-          <w:sz w:val="24"/>
-          <w:szCs w:val="24"/>
-        </w:rPr>
-        <w:t xml:space="preserve">  </w:t>
-      </w:r>
-      <w:proofErr w:type="gramEnd"/>
-      <w:r>
-        <w:rPr>
-          <w:rFonts w:cs="Arial"/>
-          <w:iCs/>
-          <w:sz w:val="24"/>
-          <w:szCs w:val="24"/>
-        </w:rPr>
-        <w:t xml:space="preserve">apresenta as funcionalidades de acordo com a permissão de acesso. </w:t>
+        <w:t xml:space="preserve">O sistema  apresenta as funcionalidades de acordo com a permissão de acesso. </w:t>
       </w:r>
     </w:p>
     <w:p>
@@ -3088,27 +2815,7 @@
           <w:sz w:val="24"/>
           <w:szCs w:val="24"/>
         </w:rPr>
-        <w:t xml:space="preserve">às seguintes funcionalidades: Manter Produto, Manter Fornecedor, Manter Cliente, Manter Associação Local, Manter Categoria, Listar encomendas, Executar Vendas, Controlar Movimentação Financeira e Acesso </w:t>
-      </w:r>
-      <w:proofErr w:type="gramStart"/>
-      <w:r>
-        <w:rPr>
-          <w:rFonts w:cs="Arial"/>
-          <w:iCs/>
-          <w:sz w:val="24"/>
-          <w:szCs w:val="24"/>
-        </w:rPr>
-        <w:t>à</w:t>
-      </w:r>
-      <w:proofErr w:type="gramEnd"/>
-      <w:r>
-        <w:rPr>
-          <w:rFonts w:cs="Arial"/>
-          <w:iCs/>
-          <w:sz w:val="24"/>
-          <w:szCs w:val="24"/>
-        </w:rPr>
-        <w:t xml:space="preserve"> alguns relatórios.</w:t>
+        <w:t>às seguintes funcionalidades: Manter Produto, Manter Fornecedor, Manter Cliente, Manter Associação Local, Manter Categoria, Listar encomendas, Executar Vendas, Controlar Movimentação Financeira e Acesso à alguns relatórios.</w:t>
       </w:r>
     </w:p>
     <w:p>
@@ -3168,27 +2875,7 @@
           <w:sz w:val="24"/>
           <w:szCs w:val="24"/>
         </w:rPr>
-        <w:t xml:space="preserve">l terá acesso as seguintes funcionalidades: Manter Produto, Manter Fornecedor, Manter Cliente, Manter Categoria, Listar encomendas, Executar Vendas, Controlar Movimentação Financeira e Acesso </w:t>
-      </w:r>
-      <w:proofErr w:type="gramStart"/>
-      <w:r>
-        <w:rPr>
-          <w:rFonts w:cs="Arial"/>
-          <w:iCs/>
-          <w:sz w:val="24"/>
-          <w:szCs w:val="24"/>
-        </w:rPr>
-        <w:t>à</w:t>
-      </w:r>
-      <w:proofErr w:type="gramEnd"/>
-      <w:r>
-        <w:rPr>
-          <w:rFonts w:cs="Arial"/>
-          <w:iCs/>
-          <w:sz w:val="24"/>
-          <w:szCs w:val="24"/>
-        </w:rPr>
-        <w:t xml:space="preserve"> alguns relatórios.</w:t>
+        <w:t>l terá acesso as seguintes funcionalidades: Manter Produto, Manter Fornecedor, Manter Cliente, Manter Categoria, Listar encomendas, Executar Vendas, Controlar Movimentação Financeira e Acesso à alguns relatórios.</w:t>
       </w:r>
     </w:p>
     <w:p>
@@ -3455,25 +3142,7 @@
           <w:sz w:val="24"/>
           <w:szCs w:val="24"/>
         </w:rPr>
-        <w:t xml:space="preserve">Sistema de Controle de Estoque – SISCON que dizem respeito ao processo dos casos de uso: </w:t>
-      </w:r>
-      <w:proofErr w:type="gramStart"/>
-      <w:r>
-        <w:rPr>
-          <w:rFonts w:cs="Arial"/>
-          <w:sz w:val="24"/>
-          <w:szCs w:val="24"/>
-        </w:rPr>
-        <w:t>UC11Gerar</w:t>
-      </w:r>
-      <w:proofErr w:type="gramEnd"/>
-      <w:r>
-        <w:rPr>
-          <w:rFonts w:cs="Arial"/>
-          <w:sz w:val="24"/>
-          <w:szCs w:val="24"/>
-        </w:rPr>
-        <w:t xml:space="preserve"> Relatório e UC8</w:t>
+        <w:t>Sistema de Controle de Estoque – SISCON que dizem respeito ao processo dos casos de uso: UC11Gerar Relatório e UC8</w:t>
       </w:r>
       <w:r>
         <w:rPr>
@@ -3718,33 +3387,15 @@
           <w:sz w:val="24"/>
           <w:szCs w:val="24"/>
         </w:rPr>
-        <w:t>Este relatório informará</w:t>
-      </w:r>
-      <w:proofErr w:type="gramStart"/>
+        <w:t xml:space="preserve">Este relatório informará </w:t>
+      </w:r>
       <w:r>
         <w:rPr>
           <w:rFonts w:ascii="Arial" w:hAnsi="Arial" w:cs="Arial"/>
           <w:sz w:val="24"/>
           <w:szCs w:val="24"/>
         </w:rPr>
-        <w:t xml:space="preserve"> </w:t>
-      </w:r>
-      <w:r>
-        <w:rPr>
-          <w:rFonts w:ascii="Arial" w:hAnsi="Arial" w:cs="Arial"/>
-          <w:sz w:val="24"/>
-          <w:szCs w:val="24"/>
-        </w:rPr>
-        <w:t xml:space="preserve"> </w:t>
-      </w:r>
-      <w:proofErr w:type="gramEnd"/>
-      <w:r>
-        <w:rPr>
-          <w:rFonts w:ascii="Arial" w:hAnsi="Arial" w:cs="Arial"/>
-          <w:sz w:val="24"/>
-          <w:szCs w:val="24"/>
-        </w:rPr>
-        <w:t>a movimentação financeira referente ao dia solicitado pelo usuário. Neste relatório estará os registros de entrada e saída</w:t>
+        <w:t xml:space="preserve"> a movimentação financeira referente ao dia solicitado pelo usuário. Neste relatório estará os registros de entrada e saída</w:t>
       </w:r>
       <w:r>
         <w:rPr>
@@ -3836,43 +3487,7 @@
           <w:sz w:val="24"/>
           <w:szCs w:val="24"/>
         </w:rPr>
-        <w:t>toda a movimentação financeira</w:t>
-      </w:r>
-      <w:proofErr w:type="gramStart"/>
-      <w:r>
-        <w:rPr>
-          <w:rFonts w:ascii="Arial" w:hAnsi="Arial" w:cs="Arial"/>
-          <w:sz w:val="24"/>
-          <w:szCs w:val="24"/>
-        </w:rPr>
-        <w:t xml:space="preserve">  </w:t>
-      </w:r>
-      <w:proofErr w:type="gramEnd"/>
-      <w:r>
-        <w:rPr>
-          <w:rFonts w:ascii="Arial" w:hAnsi="Arial" w:cs="Arial"/>
-          <w:sz w:val="24"/>
-          <w:szCs w:val="24"/>
-        </w:rPr>
-        <w:t xml:space="preserve">referente ao mês  e a Associação Local solicitado pelo usuário. Neste relatório </w:t>
-      </w:r>
-      <w:proofErr w:type="gramStart"/>
-      <w:r>
-        <w:rPr>
-          <w:rFonts w:ascii="Arial" w:hAnsi="Arial" w:cs="Arial"/>
-          <w:sz w:val="24"/>
-          <w:szCs w:val="24"/>
-        </w:rPr>
-        <w:t>estará</w:t>
-      </w:r>
-      <w:proofErr w:type="gramEnd"/>
-      <w:r>
-        <w:rPr>
-          <w:rFonts w:ascii="Arial" w:hAnsi="Arial" w:cs="Arial"/>
-          <w:sz w:val="24"/>
-          <w:szCs w:val="24"/>
-        </w:rPr>
-        <w:t xml:space="preserve"> os registros de entradas e saídas da AL solicitada e o resultado final do valor obtido após a movimentação.</w:t>
+        <w:t>toda a movimentação financeira  referente ao mês  e a Associação Local solicitado pelo usuário. Neste relatório estará os registros de entradas e saídas da AL solicitada e o resultado final do valor obtido após a movimentação.</w:t>
       </w:r>
     </w:p>
     <w:p>
@@ -3923,19 +3538,8 @@
           <w:sz w:val="24"/>
           <w:szCs w:val="24"/>
         </w:rPr>
-        <w:t xml:space="preserve">mensal de Produtos </w:t>
-      </w:r>
-      <w:proofErr w:type="gramStart"/>
-      <w:r>
-        <w:rPr>
-          <w:rFonts w:ascii="Arial" w:hAnsi="Arial" w:cs="Arial"/>
-          <w:b/>
-          <w:sz w:val="24"/>
-          <w:szCs w:val="24"/>
-        </w:rPr>
-        <w:t>Vendidos (entradas) geral</w:t>
-      </w:r>
-      <w:proofErr w:type="gramEnd"/>
+        <w:t>mensal de Produtos Vendidos (entradas) geral</w:t>
+      </w:r>
     </w:p>
     <w:p>
       <w:pPr>
@@ -4028,25 +3632,7 @@
           <w:sz w:val="24"/>
           <w:szCs w:val="24"/>
         </w:rPr>
-        <w:t>o resumo mensal de produtos vendidos da Livraria do estabelecimento referente ao mês</w:t>
-      </w:r>
-      <w:proofErr w:type="gramStart"/>
-      <w:r>
-        <w:rPr>
-          <w:rFonts w:ascii="Arial" w:hAnsi="Arial" w:cs="Arial"/>
-          <w:sz w:val="24"/>
-          <w:szCs w:val="24"/>
-        </w:rPr>
-        <w:t xml:space="preserve">  </w:t>
-      </w:r>
-      <w:proofErr w:type="gramEnd"/>
-      <w:r>
-        <w:rPr>
-          <w:rFonts w:ascii="Arial" w:hAnsi="Arial" w:cs="Arial"/>
-          <w:sz w:val="24"/>
-          <w:szCs w:val="24"/>
-        </w:rPr>
-        <w:t>e  a AL solicitado pelo usuário</w:t>
+        <w:t>o resumo mensal de produtos vendidos da Livraria do estabelecimento referente ao mês  e  a AL solicitado pelo usuário</w:t>
       </w:r>
       <w:r>
         <w:rPr>
@@ -4089,19 +3675,8 @@
           <w:sz w:val="24"/>
           <w:szCs w:val="24"/>
         </w:rPr>
-        <w:t xml:space="preserve">mensal de Gastos no </w:t>
-      </w:r>
-      <w:proofErr w:type="gramStart"/>
-      <w:r>
-        <w:rPr>
-          <w:rFonts w:ascii="Arial" w:hAnsi="Arial" w:cs="Arial"/>
-          <w:b/>
-          <w:sz w:val="24"/>
-          <w:szCs w:val="24"/>
-        </w:rPr>
-        <w:t>estabelecimento(</w:t>
-      </w:r>
-      <w:proofErr w:type="gramEnd"/>
+        <w:t>mensal de Gastos no estabelecimento(</w:t>
+      </w:r>
       <w:r>
         <w:rPr>
           <w:rFonts w:ascii="Arial" w:hAnsi="Arial" w:cs="Arial"/>
@@ -4226,25 +3801,7 @@
           <w:sz w:val="24"/>
           <w:szCs w:val="24"/>
         </w:rPr>
-        <w:t>o resumo de gastos mensais do estabelecimento referente ao mês e a AL</w:t>
-      </w:r>
-      <w:proofErr w:type="gramStart"/>
-      <w:r>
-        <w:rPr>
-          <w:rFonts w:ascii="Arial" w:hAnsi="Arial" w:cs="Arial"/>
-          <w:sz w:val="24"/>
-          <w:szCs w:val="24"/>
-        </w:rPr>
-        <w:t xml:space="preserve">  </w:t>
-      </w:r>
-      <w:proofErr w:type="gramEnd"/>
-      <w:r>
-        <w:rPr>
-          <w:rFonts w:ascii="Arial" w:hAnsi="Arial" w:cs="Arial"/>
-          <w:sz w:val="24"/>
-          <w:szCs w:val="24"/>
-        </w:rPr>
-        <w:t>solicitado pelo usuário</w:t>
+        <w:t>o resumo de gastos mensais do estabelecimento referente ao mês e a AL  solicitado pelo usuário</w:t>
       </w:r>
       <w:r>
         <w:rPr>
@@ -4502,7 +4059,7 @@
         <w:tblW w:w="26047" w:type="dxa"/>
         <w:tblInd w:w="108" w:type="dxa"/>
         <w:tblLayout w:type="fixed"/>
-        <w:tblLook w:val="0000" w:firstRow="0" w:lastRow="0" w:firstColumn="0" w:lastColumn="0" w:noHBand="0" w:noVBand="0"/>
+        <w:tblLook w:val="0000"/>
       </w:tblPr>
       <w:tblGrid>
         <w:gridCol w:w="8647"/>
@@ -4574,7 +4131,7 @@
             <w:tblPr>
               <w:tblW w:w="0" w:type="auto"/>
               <w:tblLayout w:type="fixed"/>
-              <w:tblLook w:val="01E0" w:firstRow="1" w:lastRow="1" w:firstColumn="1" w:lastColumn="1" w:noHBand="0" w:noVBand="0"/>
+              <w:tblLook w:val="01E0"/>
             </w:tblPr>
             <w:tblGrid>
               <w:gridCol w:w="1493"/>
@@ -4838,21 +4395,12 @@
                       <w:szCs w:val="24"/>
                     </w:rPr>
                   </w:pPr>
-                  <w:proofErr w:type="spellStart"/>
                   <w:r>
                     <w:rPr>
                       <w:sz w:val="24"/>
                       <w:szCs w:val="24"/>
                     </w:rPr>
-                    <w:t>Edirley</w:t>
-                  </w:r>
-                  <w:proofErr w:type="spellEnd"/>
-                  <w:r>
-                    <w:rPr>
-                      <w:sz w:val="24"/>
-                      <w:szCs w:val="24"/>
-                    </w:rPr>
-                    <w:t xml:space="preserve"> Oliveira Sousa</w:t>
+                    <w:t>Edirley Oliveira Sousa</w:t>
                   </w:r>
                 </w:p>
                 <w:p>
@@ -5342,23 +4890,7 @@
                       <w:sz w:val="24"/>
                       <w:szCs w:val="24"/>
                     </w:rPr>
-                    <w:t xml:space="preserve">Maria </w:t>
-                  </w:r>
-                  <w:proofErr w:type="spellStart"/>
-                  <w:r>
-                    <w:rPr>
-                      <w:sz w:val="24"/>
-                      <w:szCs w:val="24"/>
-                    </w:rPr>
-                    <w:t>Erany</w:t>
-                  </w:r>
-                  <w:proofErr w:type="spellEnd"/>
-                  <w:r>
-                    <w:rPr>
-                      <w:sz w:val="24"/>
-                      <w:szCs w:val="24"/>
-                    </w:rPr>
-                    <w:t xml:space="preserve"> Pontes Ramos</w:t>
+                    <w:t>Maria Erany Pontes Ramos</w:t>
                   </w:r>
                 </w:p>
               </w:tc>
@@ -5522,12 +5054,12 @@
       </w:pPr>
     </w:p>
     <w:sectPr>
-      <w:headerReference w:type="even" r:id="rId21"/>
-      <w:headerReference w:type="default" r:id="rId22"/>
-      <w:footerReference w:type="even" r:id="rId23"/>
-      <w:footerReference w:type="default" r:id="rId24"/>
-      <w:headerReference w:type="first" r:id="rId25"/>
-      <w:footerReference w:type="first" r:id="rId26"/>
+      <w:headerReference w:type="even" r:id="rId20"/>
+      <w:headerReference w:type="default" r:id="rId21"/>
+      <w:footerReference w:type="even" r:id="rId22"/>
+      <w:footerReference w:type="default" r:id="rId23"/>
+      <w:headerReference w:type="first" r:id="rId24"/>
+      <w:footerReference w:type="first" r:id="rId25"/>
       <w:type w:val="continuous"/>
       <w:pgSz w:w="11905" w:h="16837"/>
       <w:pgMar w:top="1021" w:right="1134" w:bottom="1021" w:left="1134" w:header="720" w:footer="720" w:gutter="0"/>
@@ -5538,7 +5070,7 @@
 </file>
 
 <file path=word/endnotes.xml><?xml version="1.0" encoding="utf-8"?>
-<w:endnotes xmlns:wpc="http://schemas.microsoft.com/office/word/2010/wordprocessingCanvas" xmlns:mc="http://schemas.openxmlformats.org/markup-compatibility/2006" xmlns:o="urn:schemas-microsoft-com:office:office" xmlns:r="http://schemas.openxmlformats.org/officeDocument/2006/relationships" xmlns:m="http://schemas.openxmlformats.org/officeDocument/2006/math" xmlns:v="urn:schemas-microsoft-com:vml" xmlns:wp14="http://schemas.microsoft.com/office/word/2010/wordprocessingDrawing" xmlns:wp="http://schemas.openxmlformats.org/drawingml/2006/wordprocessingDrawing" xmlns:w10="urn:schemas-microsoft-com:office:word" xmlns:w="http://schemas.openxmlformats.org/wordprocessingml/2006/main" xmlns:w14="http://schemas.microsoft.com/office/word/2010/wordml" xmlns:wpg="http://schemas.microsoft.com/office/word/2010/wordprocessingGroup" xmlns:wpi="http://schemas.microsoft.com/office/word/2010/wordprocessingInk" xmlns:wne="http://schemas.microsoft.com/office/word/2006/wordml" xmlns:wps="http://schemas.microsoft.com/office/word/2010/wordprocessingShape" mc:Ignorable="w14 wp14">
+<w:endnotes xmlns:ve="http://schemas.openxmlformats.org/markup-compatibility/2006" xmlns:o="urn:schemas-microsoft-com:office:office" xmlns:r="http://schemas.openxmlformats.org/officeDocument/2006/relationships" xmlns:m="http://schemas.openxmlformats.org/officeDocument/2006/math" xmlns:v="urn:schemas-microsoft-com:vml" xmlns:wp="http://schemas.openxmlformats.org/drawingml/2006/wordprocessingDrawing" xmlns:w10="urn:schemas-microsoft-com:office:word" xmlns:w="http://schemas.openxmlformats.org/wordprocessingml/2006/main" xmlns:wne="http://schemas.microsoft.com/office/word/2006/wordml">
   <w:endnote w:type="separator" w:id="-1">
     <w:p>
       <w:pPr>
@@ -5563,13 +5095,13 @@
 </file>
 
 <file path=word/footer1.xml><?xml version="1.0" encoding="utf-8"?>
-<w:ftr xmlns:wpc="http://schemas.microsoft.com/office/word/2010/wordprocessingCanvas" xmlns:mc="http://schemas.openxmlformats.org/markup-compatibility/2006" xmlns:o="urn:schemas-microsoft-com:office:office" xmlns:r="http://schemas.openxmlformats.org/officeDocument/2006/relationships" xmlns:m="http://schemas.openxmlformats.org/officeDocument/2006/math" xmlns:v="urn:schemas-microsoft-com:vml" xmlns:wp14="http://schemas.microsoft.com/office/word/2010/wordprocessingDrawing" xmlns:wp="http://schemas.openxmlformats.org/drawingml/2006/wordprocessingDrawing" xmlns:w10="urn:schemas-microsoft-com:office:word" xmlns:w="http://schemas.openxmlformats.org/wordprocessingml/2006/main" xmlns:w14="http://schemas.microsoft.com/office/word/2010/wordml" xmlns:wpg="http://schemas.microsoft.com/office/word/2010/wordprocessingGroup" xmlns:wpi="http://schemas.microsoft.com/office/word/2010/wordprocessingInk" xmlns:wne="http://schemas.microsoft.com/office/word/2006/wordml" xmlns:wps="http://schemas.microsoft.com/office/word/2010/wordprocessingShape" mc:Ignorable="w14 wp14">
+<w:ftr xmlns:ve="http://schemas.openxmlformats.org/markup-compatibility/2006" xmlns:o="urn:schemas-microsoft-com:office:office" xmlns:r="http://schemas.openxmlformats.org/officeDocument/2006/relationships" xmlns:m="http://schemas.openxmlformats.org/officeDocument/2006/math" xmlns:v="urn:schemas-microsoft-com:vml" xmlns:wp="http://schemas.openxmlformats.org/drawingml/2006/wordprocessingDrawing" xmlns:w10="urn:schemas-microsoft-com:office:word" xmlns:w="http://schemas.openxmlformats.org/wordprocessingml/2006/main" xmlns:wne="http://schemas.microsoft.com/office/word/2006/wordml">
   <w:tbl>
     <w:tblPr>
       <w:tblW w:w="0" w:type="auto"/>
       <w:tblInd w:w="216" w:type="dxa"/>
       <w:tblLayout w:type="fixed"/>
-      <w:tblLook w:val="0000" w:firstRow="0" w:lastRow="0" w:firstColumn="0" w:lastColumn="0" w:noHBand="0" w:noVBand="0"/>
+      <w:tblLook w:val="0000"/>
     </w:tblPr>
     <w:tblGrid>
       <w:gridCol w:w="3054"/>
@@ -5700,7 +5232,7 @@
               <w:rFonts w:cs="Arial"/>
               <w:noProof/>
             </w:rPr>
-            <w:t>8</w:t>
+            <w:t>6</w:t>
           </w:r>
           <w:r>
             <w:rPr>
@@ -5723,49 +5255,49 @@
 </file>
 
 <file path=word/footer2.xml><?xml version="1.0" encoding="utf-8"?>
-<w:ftr xmlns:wpc="http://schemas.microsoft.com/office/word/2010/wordprocessingCanvas" xmlns:mc="http://schemas.openxmlformats.org/markup-compatibility/2006" xmlns:o="urn:schemas-microsoft-com:office:office" xmlns:r="http://schemas.openxmlformats.org/officeDocument/2006/relationships" xmlns:m="http://schemas.openxmlformats.org/officeDocument/2006/math" xmlns:v="urn:schemas-microsoft-com:vml" xmlns:wp14="http://schemas.microsoft.com/office/word/2010/wordprocessingDrawing" xmlns:wp="http://schemas.openxmlformats.org/drawingml/2006/wordprocessingDrawing" xmlns:w10="urn:schemas-microsoft-com:office:word" xmlns:w="http://schemas.openxmlformats.org/wordprocessingml/2006/main" xmlns:w14="http://schemas.microsoft.com/office/word/2010/wordml" xmlns:wpg="http://schemas.microsoft.com/office/word/2010/wordprocessingGroup" xmlns:wpi="http://schemas.microsoft.com/office/word/2010/wordprocessingInk" xmlns:wne="http://schemas.microsoft.com/office/word/2006/wordml" xmlns:wps="http://schemas.microsoft.com/office/word/2010/wordprocessingShape" mc:Ignorable="w14 wp14">
+<w:ftr xmlns:ve="http://schemas.openxmlformats.org/markup-compatibility/2006" xmlns:o="urn:schemas-microsoft-com:office:office" xmlns:r="http://schemas.openxmlformats.org/officeDocument/2006/relationships" xmlns:m="http://schemas.openxmlformats.org/officeDocument/2006/math" xmlns:v="urn:schemas-microsoft-com:vml" xmlns:wp="http://schemas.openxmlformats.org/drawingml/2006/wordprocessingDrawing" xmlns:w10="urn:schemas-microsoft-com:office:word" xmlns:w="http://schemas.openxmlformats.org/wordprocessingml/2006/main" xmlns:wne="http://schemas.microsoft.com/office/word/2006/wordml">
   <w:p/>
 </w:ftr>
 </file>
 
 <file path=word/footer3.xml><?xml version="1.0" encoding="utf-8"?>
-<w:ftr xmlns:wpc="http://schemas.microsoft.com/office/word/2010/wordprocessingCanvas" xmlns:mc="http://schemas.openxmlformats.org/markup-compatibility/2006" xmlns:o="urn:schemas-microsoft-com:office:office" xmlns:r="http://schemas.openxmlformats.org/officeDocument/2006/relationships" xmlns:m="http://schemas.openxmlformats.org/officeDocument/2006/math" xmlns:v="urn:schemas-microsoft-com:vml" xmlns:wp14="http://schemas.microsoft.com/office/word/2010/wordprocessingDrawing" xmlns:wp="http://schemas.openxmlformats.org/drawingml/2006/wordprocessingDrawing" xmlns:w10="urn:schemas-microsoft-com:office:word" xmlns:w="http://schemas.openxmlformats.org/wordprocessingml/2006/main" xmlns:w14="http://schemas.microsoft.com/office/word/2010/wordml" xmlns:wpg="http://schemas.microsoft.com/office/word/2010/wordprocessingGroup" xmlns:wpi="http://schemas.microsoft.com/office/word/2010/wordprocessingInk" xmlns:wne="http://schemas.microsoft.com/office/word/2006/wordml" xmlns:wps="http://schemas.microsoft.com/office/word/2010/wordprocessingShape" mc:Ignorable="w14 wp14">
+<w:ftr xmlns:ve="http://schemas.openxmlformats.org/markup-compatibility/2006" xmlns:o="urn:schemas-microsoft-com:office:office" xmlns:r="http://schemas.openxmlformats.org/officeDocument/2006/relationships" xmlns:m="http://schemas.openxmlformats.org/officeDocument/2006/math" xmlns:v="urn:schemas-microsoft-com:vml" xmlns:wp="http://schemas.openxmlformats.org/drawingml/2006/wordprocessingDrawing" xmlns:w10="urn:schemas-microsoft-com:office:word" xmlns:w="http://schemas.openxmlformats.org/wordprocessingml/2006/main" xmlns:wne="http://schemas.microsoft.com/office/word/2006/wordml">
   <w:p/>
 </w:ftr>
 </file>
 
 <file path=word/footer4.xml><?xml version="1.0" encoding="utf-8"?>
-<w:ftr xmlns:wpc="http://schemas.microsoft.com/office/word/2010/wordprocessingCanvas" xmlns:mc="http://schemas.openxmlformats.org/markup-compatibility/2006" xmlns:o="urn:schemas-microsoft-com:office:office" xmlns:r="http://schemas.openxmlformats.org/officeDocument/2006/relationships" xmlns:m="http://schemas.openxmlformats.org/officeDocument/2006/math" xmlns:v="urn:schemas-microsoft-com:vml" xmlns:wp14="http://schemas.microsoft.com/office/word/2010/wordprocessingDrawing" xmlns:wp="http://schemas.openxmlformats.org/drawingml/2006/wordprocessingDrawing" xmlns:w10="urn:schemas-microsoft-com:office:word" xmlns:w="http://schemas.openxmlformats.org/wordprocessingml/2006/main" xmlns:w14="http://schemas.microsoft.com/office/word/2010/wordml" xmlns:wpg="http://schemas.microsoft.com/office/word/2010/wordprocessingGroup" xmlns:wpi="http://schemas.microsoft.com/office/word/2010/wordprocessingInk" xmlns:wne="http://schemas.microsoft.com/office/word/2006/wordml" xmlns:wps="http://schemas.microsoft.com/office/word/2010/wordprocessingShape" mc:Ignorable="w14 wp14">
+<w:ftr xmlns:ve="http://schemas.openxmlformats.org/markup-compatibility/2006" xmlns:o="urn:schemas-microsoft-com:office:office" xmlns:r="http://schemas.openxmlformats.org/officeDocument/2006/relationships" xmlns:m="http://schemas.openxmlformats.org/officeDocument/2006/math" xmlns:v="urn:schemas-microsoft-com:vml" xmlns:wp="http://schemas.openxmlformats.org/drawingml/2006/wordprocessingDrawing" xmlns:w10="urn:schemas-microsoft-com:office:word" xmlns:w="http://schemas.openxmlformats.org/wordprocessingml/2006/main" xmlns:wne="http://schemas.microsoft.com/office/word/2006/wordml">
   <w:p/>
 </w:ftr>
 </file>
 
 <file path=word/footer5.xml><?xml version="1.0" encoding="utf-8"?>
-<w:ftr xmlns:wpc="http://schemas.microsoft.com/office/word/2010/wordprocessingCanvas" xmlns:mc="http://schemas.openxmlformats.org/markup-compatibility/2006" xmlns:o="urn:schemas-microsoft-com:office:office" xmlns:r="http://schemas.openxmlformats.org/officeDocument/2006/relationships" xmlns:m="http://schemas.openxmlformats.org/officeDocument/2006/math" xmlns:v="urn:schemas-microsoft-com:vml" xmlns:wp14="http://schemas.microsoft.com/office/word/2010/wordprocessingDrawing" xmlns:wp="http://schemas.openxmlformats.org/drawingml/2006/wordprocessingDrawing" xmlns:w10="urn:schemas-microsoft-com:office:word" xmlns:w="http://schemas.openxmlformats.org/wordprocessingml/2006/main" xmlns:w14="http://schemas.microsoft.com/office/word/2010/wordml" xmlns:wpg="http://schemas.microsoft.com/office/word/2010/wordprocessingGroup" xmlns:wpi="http://schemas.microsoft.com/office/word/2010/wordprocessingInk" xmlns:wne="http://schemas.microsoft.com/office/word/2006/wordml" xmlns:wps="http://schemas.microsoft.com/office/word/2010/wordprocessingShape" mc:Ignorable="w14 wp14">
+<w:ftr xmlns:ve="http://schemas.openxmlformats.org/markup-compatibility/2006" xmlns:o="urn:schemas-microsoft-com:office:office" xmlns:r="http://schemas.openxmlformats.org/officeDocument/2006/relationships" xmlns:m="http://schemas.openxmlformats.org/officeDocument/2006/math" xmlns:v="urn:schemas-microsoft-com:vml" xmlns:wp="http://schemas.openxmlformats.org/drawingml/2006/wordprocessingDrawing" xmlns:w10="urn:schemas-microsoft-com:office:word" xmlns:w="http://schemas.openxmlformats.org/wordprocessingml/2006/main" xmlns:wne="http://schemas.microsoft.com/office/word/2006/wordml">
   <w:p/>
 </w:ftr>
 </file>
 
 <file path=word/footer6.xml><?xml version="1.0" encoding="utf-8"?>
-<w:ftr xmlns:wpc="http://schemas.microsoft.com/office/word/2010/wordprocessingCanvas" xmlns:mc="http://schemas.openxmlformats.org/markup-compatibility/2006" xmlns:o="urn:schemas-microsoft-com:office:office" xmlns:r="http://schemas.openxmlformats.org/officeDocument/2006/relationships" xmlns:m="http://schemas.openxmlformats.org/officeDocument/2006/math" xmlns:v="urn:schemas-microsoft-com:vml" xmlns:wp14="http://schemas.microsoft.com/office/word/2010/wordprocessingDrawing" xmlns:wp="http://schemas.openxmlformats.org/drawingml/2006/wordprocessingDrawing" xmlns:w10="urn:schemas-microsoft-com:office:word" xmlns:w="http://schemas.openxmlformats.org/wordprocessingml/2006/main" xmlns:w14="http://schemas.microsoft.com/office/word/2010/wordml" xmlns:wpg="http://schemas.microsoft.com/office/word/2010/wordprocessingGroup" xmlns:wpi="http://schemas.microsoft.com/office/word/2010/wordprocessingInk" xmlns:wne="http://schemas.microsoft.com/office/word/2006/wordml" xmlns:wps="http://schemas.microsoft.com/office/word/2010/wordprocessingShape" mc:Ignorable="w14 wp14">
+<w:ftr xmlns:ve="http://schemas.openxmlformats.org/markup-compatibility/2006" xmlns:o="urn:schemas-microsoft-com:office:office" xmlns:r="http://schemas.openxmlformats.org/officeDocument/2006/relationships" xmlns:m="http://schemas.openxmlformats.org/officeDocument/2006/math" xmlns:v="urn:schemas-microsoft-com:vml" xmlns:wp="http://schemas.openxmlformats.org/drawingml/2006/wordprocessingDrawing" xmlns:w10="urn:schemas-microsoft-com:office:word" xmlns:w="http://schemas.openxmlformats.org/wordprocessingml/2006/main" xmlns:wne="http://schemas.microsoft.com/office/word/2006/wordml">
   <w:p/>
 </w:ftr>
 </file>
 
 <file path=word/footer7.xml><?xml version="1.0" encoding="utf-8"?>
-<w:ftr xmlns:wpc="http://schemas.microsoft.com/office/word/2010/wordprocessingCanvas" xmlns:mc="http://schemas.openxmlformats.org/markup-compatibility/2006" xmlns:o="urn:schemas-microsoft-com:office:office" xmlns:r="http://schemas.openxmlformats.org/officeDocument/2006/relationships" xmlns:m="http://schemas.openxmlformats.org/officeDocument/2006/math" xmlns:v="urn:schemas-microsoft-com:vml" xmlns:wp14="http://schemas.microsoft.com/office/word/2010/wordprocessingDrawing" xmlns:wp="http://schemas.openxmlformats.org/drawingml/2006/wordprocessingDrawing" xmlns:w10="urn:schemas-microsoft-com:office:word" xmlns:w="http://schemas.openxmlformats.org/wordprocessingml/2006/main" xmlns:w14="http://schemas.microsoft.com/office/word/2010/wordml" xmlns:wpg="http://schemas.microsoft.com/office/word/2010/wordprocessingGroup" xmlns:wpi="http://schemas.microsoft.com/office/word/2010/wordprocessingInk" xmlns:wne="http://schemas.microsoft.com/office/word/2006/wordml" xmlns:wps="http://schemas.microsoft.com/office/word/2010/wordprocessingShape" mc:Ignorable="w14 wp14">
+<w:ftr xmlns:ve="http://schemas.openxmlformats.org/markup-compatibility/2006" xmlns:o="urn:schemas-microsoft-com:office:office" xmlns:r="http://schemas.openxmlformats.org/officeDocument/2006/relationships" xmlns:m="http://schemas.openxmlformats.org/officeDocument/2006/math" xmlns:v="urn:schemas-microsoft-com:vml" xmlns:wp="http://schemas.openxmlformats.org/drawingml/2006/wordprocessingDrawing" xmlns:w10="urn:schemas-microsoft-com:office:word" xmlns:w="http://schemas.openxmlformats.org/wordprocessingml/2006/main" xmlns:wne="http://schemas.microsoft.com/office/word/2006/wordml">
   <w:p/>
 </w:ftr>
 </file>
 
 <file path=word/footer8.xml><?xml version="1.0" encoding="utf-8"?>
-<w:ftr xmlns:wpc="http://schemas.microsoft.com/office/word/2010/wordprocessingCanvas" xmlns:mc="http://schemas.openxmlformats.org/markup-compatibility/2006" xmlns:o="urn:schemas-microsoft-com:office:office" xmlns:r="http://schemas.openxmlformats.org/officeDocument/2006/relationships" xmlns:m="http://schemas.openxmlformats.org/officeDocument/2006/math" xmlns:v="urn:schemas-microsoft-com:vml" xmlns:wp14="http://schemas.microsoft.com/office/word/2010/wordprocessingDrawing" xmlns:wp="http://schemas.openxmlformats.org/drawingml/2006/wordprocessingDrawing" xmlns:w10="urn:schemas-microsoft-com:office:word" xmlns:w="http://schemas.openxmlformats.org/wordprocessingml/2006/main" xmlns:w14="http://schemas.microsoft.com/office/word/2010/wordml" xmlns:wpg="http://schemas.microsoft.com/office/word/2010/wordprocessingGroup" xmlns:wpi="http://schemas.microsoft.com/office/word/2010/wordprocessingInk" xmlns:wne="http://schemas.microsoft.com/office/word/2006/wordml" xmlns:wps="http://schemas.microsoft.com/office/word/2010/wordprocessingShape" mc:Ignorable="w14 wp14">
+<w:ftr xmlns:ve="http://schemas.openxmlformats.org/markup-compatibility/2006" xmlns:o="urn:schemas-microsoft-com:office:office" xmlns:r="http://schemas.openxmlformats.org/officeDocument/2006/relationships" xmlns:m="http://schemas.openxmlformats.org/officeDocument/2006/math" xmlns:v="urn:schemas-microsoft-com:vml" xmlns:wp="http://schemas.openxmlformats.org/drawingml/2006/wordprocessingDrawing" xmlns:w10="urn:schemas-microsoft-com:office:word" xmlns:w="http://schemas.openxmlformats.org/wordprocessingml/2006/main" xmlns:wne="http://schemas.microsoft.com/office/word/2006/wordml">
   <w:p/>
 </w:ftr>
 </file>
 
 <file path=word/footnotes.xml><?xml version="1.0" encoding="utf-8"?>
-<w:footnotes xmlns:wpc="http://schemas.microsoft.com/office/word/2010/wordprocessingCanvas" xmlns:mc="http://schemas.openxmlformats.org/markup-compatibility/2006" xmlns:o="urn:schemas-microsoft-com:office:office" xmlns:r="http://schemas.openxmlformats.org/officeDocument/2006/relationships" xmlns:m="http://schemas.openxmlformats.org/officeDocument/2006/math" xmlns:v="urn:schemas-microsoft-com:vml" xmlns:wp14="http://schemas.microsoft.com/office/word/2010/wordprocessingDrawing" xmlns:wp="http://schemas.openxmlformats.org/drawingml/2006/wordprocessingDrawing" xmlns:w10="urn:schemas-microsoft-com:office:word" xmlns:w="http://schemas.openxmlformats.org/wordprocessingml/2006/main" xmlns:w14="http://schemas.microsoft.com/office/word/2010/wordml" xmlns:wpg="http://schemas.microsoft.com/office/word/2010/wordprocessingGroup" xmlns:wpi="http://schemas.microsoft.com/office/word/2010/wordprocessingInk" xmlns:wne="http://schemas.microsoft.com/office/word/2006/wordml" xmlns:wps="http://schemas.microsoft.com/office/word/2010/wordprocessingShape" mc:Ignorable="w14 wp14">
+<w:footnotes xmlns:ve="http://schemas.openxmlformats.org/markup-compatibility/2006" xmlns:o="urn:schemas-microsoft-com:office:office" xmlns:r="http://schemas.openxmlformats.org/officeDocument/2006/relationships" xmlns:m="http://schemas.openxmlformats.org/officeDocument/2006/math" xmlns:v="urn:schemas-microsoft-com:vml" xmlns:wp="http://schemas.openxmlformats.org/drawingml/2006/wordprocessingDrawing" xmlns:w10="urn:schemas-microsoft-com:office:word" xmlns:w="http://schemas.openxmlformats.org/wordprocessingml/2006/main" xmlns:wne="http://schemas.microsoft.com/office/word/2006/wordml">
   <w:footnote w:type="separator" w:id="-1">
     <w:p>
       <w:pPr>
@@ -5790,7 +5322,7 @@
 </file>
 
 <file path=word/header1.xml><?xml version="1.0" encoding="utf-8"?>
-<w:hdr xmlns:wpc="http://schemas.microsoft.com/office/word/2010/wordprocessingCanvas" xmlns:mc="http://schemas.openxmlformats.org/markup-compatibility/2006" xmlns:o="urn:schemas-microsoft-com:office:office" xmlns:r="http://schemas.openxmlformats.org/officeDocument/2006/relationships" xmlns:m="http://schemas.openxmlformats.org/officeDocument/2006/math" xmlns:v="urn:schemas-microsoft-com:vml" xmlns:wp14="http://schemas.microsoft.com/office/word/2010/wordprocessingDrawing" xmlns:wp="http://schemas.openxmlformats.org/drawingml/2006/wordprocessingDrawing" xmlns:w10="urn:schemas-microsoft-com:office:word" xmlns:w="http://schemas.openxmlformats.org/wordprocessingml/2006/main" xmlns:w14="http://schemas.microsoft.com/office/word/2010/wordml" xmlns:wpg="http://schemas.microsoft.com/office/word/2010/wordprocessingGroup" xmlns:wpi="http://schemas.microsoft.com/office/word/2010/wordprocessingInk" xmlns:wne="http://schemas.microsoft.com/office/word/2006/wordml" xmlns:wps="http://schemas.microsoft.com/office/word/2010/wordprocessingShape" mc:Ignorable="w14 wp14">
+<w:hdr xmlns:ve="http://schemas.openxmlformats.org/markup-compatibility/2006" xmlns:o="urn:schemas-microsoft-com:office:office" xmlns:r="http://schemas.openxmlformats.org/officeDocument/2006/relationships" xmlns:m="http://schemas.openxmlformats.org/officeDocument/2006/math" xmlns:v="urn:schemas-microsoft-com:vml" xmlns:wp="http://schemas.openxmlformats.org/drawingml/2006/wordprocessingDrawing" xmlns:w10="urn:schemas-microsoft-com:office:word" xmlns:w="http://schemas.openxmlformats.org/wordprocessingml/2006/main" xmlns:wne="http://schemas.microsoft.com/office/word/2006/wordml">
   <w:p>
     <w:pPr>
       <w:pStyle w:val="Normal1"/>
@@ -5810,25 +5342,25 @@
 </file>
 
 <file path=word/header10.xml><?xml version="1.0" encoding="utf-8"?>
-<w:hdr xmlns:wpc="http://schemas.microsoft.com/office/word/2010/wordprocessingCanvas" xmlns:mc="http://schemas.openxmlformats.org/markup-compatibility/2006" xmlns:o="urn:schemas-microsoft-com:office:office" xmlns:r="http://schemas.openxmlformats.org/officeDocument/2006/relationships" xmlns:m="http://schemas.openxmlformats.org/officeDocument/2006/math" xmlns:v="urn:schemas-microsoft-com:vml" xmlns:wp14="http://schemas.microsoft.com/office/word/2010/wordprocessingDrawing" xmlns:wp="http://schemas.openxmlformats.org/drawingml/2006/wordprocessingDrawing" xmlns:w10="urn:schemas-microsoft-com:office:word" xmlns:w="http://schemas.openxmlformats.org/wordprocessingml/2006/main" xmlns:w14="http://schemas.microsoft.com/office/word/2010/wordml" xmlns:wpg="http://schemas.microsoft.com/office/word/2010/wordprocessingGroup" xmlns:wpi="http://schemas.microsoft.com/office/word/2010/wordprocessingInk" xmlns:wne="http://schemas.microsoft.com/office/word/2006/wordml" xmlns:wps="http://schemas.microsoft.com/office/word/2010/wordprocessingShape" mc:Ignorable="w14 wp14">
+<w:hdr xmlns:ve="http://schemas.openxmlformats.org/markup-compatibility/2006" xmlns:o="urn:schemas-microsoft-com:office:office" xmlns:r="http://schemas.openxmlformats.org/officeDocument/2006/relationships" xmlns:m="http://schemas.openxmlformats.org/officeDocument/2006/math" xmlns:v="urn:schemas-microsoft-com:vml" xmlns:wp="http://schemas.openxmlformats.org/drawingml/2006/wordprocessingDrawing" xmlns:w10="urn:schemas-microsoft-com:office:word" xmlns:w="http://schemas.openxmlformats.org/wordprocessingml/2006/main" xmlns:wne="http://schemas.microsoft.com/office/word/2006/wordml">
   <w:p/>
 </w:hdr>
 </file>
 
 <file path=word/header2.xml><?xml version="1.0" encoding="utf-8"?>
-<w:hdr xmlns:wpc="http://schemas.microsoft.com/office/word/2010/wordprocessingCanvas" xmlns:mc="http://schemas.openxmlformats.org/markup-compatibility/2006" xmlns:o="urn:schemas-microsoft-com:office:office" xmlns:r="http://schemas.openxmlformats.org/officeDocument/2006/relationships" xmlns:m="http://schemas.openxmlformats.org/officeDocument/2006/math" xmlns:v="urn:schemas-microsoft-com:vml" xmlns:wp14="http://schemas.microsoft.com/office/word/2010/wordprocessingDrawing" xmlns:wp="http://schemas.openxmlformats.org/drawingml/2006/wordprocessingDrawing" xmlns:w10="urn:schemas-microsoft-com:office:word" xmlns:w="http://schemas.openxmlformats.org/wordprocessingml/2006/main" xmlns:w14="http://schemas.microsoft.com/office/word/2010/wordml" xmlns:wpg="http://schemas.microsoft.com/office/word/2010/wordprocessingGroup" xmlns:wpi="http://schemas.microsoft.com/office/word/2010/wordprocessingInk" xmlns:wne="http://schemas.microsoft.com/office/word/2006/wordml" xmlns:wps="http://schemas.microsoft.com/office/word/2010/wordprocessingShape" mc:Ignorable="w14 wp14">
+<w:hdr xmlns:ve="http://schemas.openxmlformats.org/markup-compatibility/2006" xmlns:o="urn:schemas-microsoft-com:office:office" xmlns:r="http://schemas.openxmlformats.org/officeDocument/2006/relationships" xmlns:m="http://schemas.openxmlformats.org/officeDocument/2006/math" xmlns:v="urn:schemas-microsoft-com:vml" xmlns:wp="http://schemas.openxmlformats.org/drawingml/2006/wordprocessingDrawing" xmlns:w10="urn:schemas-microsoft-com:office:word" xmlns:w="http://schemas.openxmlformats.org/wordprocessingml/2006/main" xmlns:wne="http://schemas.microsoft.com/office/word/2006/wordml">
   <w:p/>
 </w:hdr>
 </file>
 
 <file path=word/header3.xml><?xml version="1.0" encoding="utf-8"?>
-<w:hdr xmlns:wpc="http://schemas.microsoft.com/office/word/2010/wordprocessingCanvas" xmlns:mc="http://schemas.openxmlformats.org/markup-compatibility/2006" xmlns:o="urn:schemas-microsoft-com:office:office" xmlns:r="http://schemas.openxmlformats.org/officeDocument/2006/relationships" xmlns:m="http://schemas.openxmlformats.org/officeDocument/2006/math" xmlns:v="urn:schemas-microsoft-com:vml" xmlns:wp14="http://schemas.microsoft.com/office/word/2010/wordprocessingDrawing" xmlns:wp="http://schemas.openxmlformats.org/drawingml/2006/wordprocessingDrawing" xmlns:w10="urn:schemas-microsoft-com:office:word" xmlns:w="http://schemas.openxmlformats.org/wordprocessingml/2006/main" xmlns:w14="http://schemas.microsoft.com/office/word/2010/wordml" xmlns:wpg="http://schemas.microsoft.com/office/word/2010/wordprocessingGroup" xmlns:wpi="http://schemas.microsoft.com/office/word/2010/wordprocessingInk" xmlns:wne="http://schemas.microsoft.com/office/word/2006/wordml" xmlns:wps="http://schemas.microsoft.com/office/word/2010/wordprocessingShape" mc:Ignorable="w14 wp14">
+<w:hdr xmlns:ve="http://schemas.openxmlformats.org/markup-compatibility/2006" xmlns:o="urn:schemas-microsoft-com:office:office" xmlns:r="http://schemas.openxmlformats.org/officeDocument/2006/relationships" xmlns:m="http://schemas.openxmlformats.org/officeDocument/2006/math" xmlns:v="urn:schemas-microsoft-com:vml" xmlns:wp="http://schemas.openxmlformats.org/drawingml/2006/wordprocessingDrawing" xmlns:w10="urn:schemas-microsoft-com:office:word" xmlns:w="http://schemas.openxmlformats.org/wordprocessingml/2006/main" xmlns:wne="http://schemas.microsoft.com/office/word/2006/wordml">
   <w:tbl>
     <w:tblPr>
       <w:tblW w:w="0" w:type="auto"/>
       <w:tblInd w:w="216" w:type="dxa"/>
       <w:tblLayout w:type="fixed"/>
-      <w:tblLook w:val="0000" w:firstRow="0" w:lastRow="0" w:firstColumn="0" w:lastColumn="0" w:noHBand="0" w:noVBand="0"/>
+      <w:tblLook w:val="0000"/>
     </w:tblPr>
     <w:tblGrid>
       <w:gridCol w:w="6271"/>
@@ -5968,43 +5500,43 @@
 </file>
 
 <file path=word/header4.xml><?xml version="1.0" encoding="utf-8"?>
-<w:hdr xmlns:wpc="http://schemas.microsoft.com/office/word/2010/wordprocessingCanvas" xmlns:mc="http://schemas.openxmlformats.org/markup-compatibility/2006" xmlns:o="urn:schemas-microsoft-com:office:office" xmlns:r="http://schemas.openxmlformats.org/officeDocument/2006/relationships" xmlns:m="http://schemas.openxmlformats.org/officeDocument/2006/math" xmlns:v="urn:schemas-microsoft-com:vml" xmlns:wp14="http://schemas.microsoft.com/office/word/2010/wordprocessingDrawing" xmlns:wp="http://schemas.openxmlformats.org/drawingml/2006/wordprocessingDrawing" xmlns:w10="urn:schemas-microsoft-com:office:word" xmlns:w="http://schemas.openxmlformats.org/wordprocessingml/2006/main" xmlns:w14="http://schemas.microsoft.com/office/word/2010/wordml" xmlns:wpg="http://schemas.microsoft.com/office/word/2010/wordprocessingGroup" xmlns:wpi="http://schemas.microsoft.com/office/word/2010/wordprocessingInk" xmlns:wne="http://schemas.microsoft.com/office/word/2006/wordml" xmlns:wps="http://schemas.microsoft.com/office/word/2010/wordprocessingShape" mc:Ignorable="w14 wp14">
+<w:hdr xmlns:ve="http://schemas.openxmlformats.org/markup-compatibility/2006" xmlns:o="urn:schemas-microsoft-com:office:office" xmlns:r="http://schemas.openxmlformats.org/officeDocument/2006/relationships" xmlns:m="http://schemas.openxmlformats.org/officeDocument/2006/math" xmlns:v="urn:schemas-microsoft-com:vml" xmlns:wp="http://schemas.openxmlformats.org/drawingml/2006/wordprocessingDrawing" xmlns:w10="urn:schemas-microsoft-com:office:word" xmlns:w="http://schemas.openxmlformats.org/wordprocessingml/2006/main" xmlns:wne="http://schemas.microsoft.com/office/word/2006/wordml">
   <w:p/>
 </w:hdr>
 </file>
 
 <file path=word/header5.xml><?xml version="1.0" encoding="utf-8"?>
-<w:hdr xmlns:wpc="http://schemas.microsoft.com/office/word/2010/wordprocessingCanvas" xmlns:mc="http://schemas.openxmlformats.org/markup-compatibility/2006" xmlns:o="urn:schemas-microsoft-com:office:office" xmlns:r="http://schemas.openxmlformats.org/officeDocument/2006/relationships" xmlns:m="http://schemas.openxmlformats.org/officeDocument/2006/math" xmlns:v="urn:schemas-microsoft-com:vml" xmlns:wp14="http://schemas.microsoft.com/office/word/2010/wordprocessingDrawing" xmlns:wp="http://schemas.openxmlformats.org/drawingml/2006/wordprocessingDrawing" xmlns:w10="urn:schemas-microsoft-com:office:word" xmlns:w="http://schemas.openxmlformats.org/wordprocessingml/2006/main" xmlns:w14="http://schemas.microsoft.com/office/word/2010/wordml" xmlns:wpg="http://schemas.microsoft.com/office/word/2010/wordprocessingGroup" xmlns:wpi="http://schemas.microsoft.com/office/word/2010/wordprocessingInk" xmlns:wne="http://schemas.microsoft.com/office/word/2006/wordml" xmlns:wps="http://schemas.microsoft.com/office/word/2010/wordprocessingShape" mc:Ignorable="w14 wp14">
+<w:hdr xmlns:ve="http://schemas.openxmlformats.org/markup-compatibility/2006" xmlns:o="urn:schemas-microsoft-com:office:office" xmlns:r="http://schemas.openxmlformats.org/officeDocument/2006/relationships" xmlns:m="http://schemas.openxmlformats.org/officeDocument/2006/math" xmlns:v="urn:schemas-microsoft-com:vml" xmlns:wp="http://schemas.openxmlformats.org/drawingml/2006/wordprocessingDrawing" xmlns:w10="urn:schemas-microsoft-com:office:word" xmlns:w="http://schemas.openxmlformats.org/wordprocessingml/2006/main" xmlns:wne="http://schemas.microsoft.com/office/word/2006/wordml">
   <w:p/>
 </w:hdr>
 </file>
 
 <file path=word/header6.xml><?xml version="1.0" encoding="utf-8"?>
-<w:hdr xmlns:wpc="http://schemas.microsoft.com/office/word/2010/wordprocessingCanvas" xmlns:mc="http://schemas.openxmlformats.org/markup-compatibility/2006" xmlns:o="urn:schemas-microsoft-com:office:office" xmlns:r="http://schemas.openxmlformats.org/officeDocument/2006/relationships" xmlns:m="http://schemas.openxmlformats.org/officeDocument/2006/math" xmlns:v="urn:schemas-microsoft-com:vml" xmlns:wp14="http://schemas.microsoft.com/office/word/2010/wordprocessingDrawing" xmlns:wp="http://schemas.openxmlformats.org/drawingml/2006/wordprocessingDrawing" xmlns:w10="urn:schemas-microsoft-com:office:word" xmlns:w="http://schemas.openxmlformats.org/wordprocessingml/2006/main" xmlns:w14="http://schemas.microsoft.com/office/word/2010/wordml" xmlns:wpg="http://schemas.microsoft.com/office/word/2010/wordprocessingGroup" xmlns:wpi="http://schemas.microsoft.com/office/word/2010/wordprocessingInk" xmlns:wne="http://schemas.microsoft.com/office/word/2006/wordml" xmlns:wps="http://schemas.microsoft.com/office/word/2010/wordprocessingShape" mc:Ignorable="w14 wp14">
+<w:hdr xmlns:ve="http://schemas.openxmlformats.org/markup-compatibility/2006" xmlns:o="urn:schemas-microsoft-com:office:office" xmlns:r="http://schemas.openxmlformats.org/officeDocument/2006/relationships" xmlns:m="http://schemas.openxmlformats.org/officeDocument/2006/math" xmlns:v="urn:schemas-microsoft-com:vml" xmlns:wp="http://schemas.openxmlformats.org/drawingml/2006/wordprocessingDrawing" xmlns:w10="urn:schemas-microsoft-com:office:word" xmlns:w="http://schemas.openxmlformats.org/wordprocessingml/2006/main" xmlns:wne="http://schemas.microsoft.com/office/word/2006/wordml">
   <w:p/>
 </w:hdr>
 </file>
 
 <file path=word/header7.xml><?xml version="1.0" encoding="utf-8"?>
-<w:hdr xmlns:wpc="http://schemas.microsoft.com/office/word/2010/wordprocessingCanvas" xmlns:mc="http://schemas.openxmlformats.org/markup-compatibility/2006" xmlns:o="urn:schemas-microsoft-com:office:office" xmlns:r="http://schemas.openxmlformats.org/officeDocument/2006/relationships" xmlns:m="http://schemas.openxmlformats.org/officeDocument/2006/math" xmlns:v="urn:schemas-microsoft-com:vml" xmlns:wp14="http://schemas.microsoft.com/office/word/2010/wordprocessingDrawing" xmlns:wp="http://schemas.openxmlformats.org/drawingml/2006/wordprocessingDrawing" xmlns:w10="urn:schemas-microsoft-com:office:word" xmlns:w="http://schemas.openxmlformats.org/wordprocessingml/2006/main" xmlns:w14="http://schemas.microsoft.com/office/word/2010/wordml" xmlns:wpg="http://schemas.microsoft.com/office/word/2010/wordprocessingGroup" xmlns:wpi="http://schemas.microsoft.com/office/word/2010/wordprocessingInk" xmlns:wne="http://schemas.microsoft.com/office/word/2006/wordml" xmlns:wps="http://schemas.microsoft.com/office/word/2010/wordprocessingShape" mc:Ignorable="w14 wp14">
+<w:hdr xmlns:ve="http://schemas.openxmlformats.org/markup-compatibility/2006" xmlns:o="urn:schemas-microsoft-com:office:office" xmlns:r="http://schemas.openxmlformats.org/officeDocument/2006/relationships" xmlns:m="http://schemas.openxmlformats.org/officeDocument/2006/math" xmlns:v="urn:schemas-microsoft-com:vml" xmlns:wp="http://schemas.openxmlformats.org/drawingml/2006/wordprocessingDrawing" xmlns:w10="urn:schemas-microsoft-com:office:word" xmlns:w="http://schemas.openxmlformats.org/wordprocessingml/2006/main" xmlns:wne="http://schemas.microsoft.com/office/word/2006/wordml">
   <w:p/>
 </w:hdr>
 </file>
 
 <file path=word/header8.xml><?xml version="1.0" encoding="utf-8"?>
-<w:hdr xmlns:wpc="http://schemas.microsoft.com/office/word/2010/wordprocessingCanvas" xmlns:mc="http://schemas.openxmlformats.org/markup-compatibility/2006" xmlns:o="urn:schemas-microsoft-com:office:office" xmlns:r="http://schemas.openxmlformats.org/officeDocument/2006/relationships" xmlns:m="http://schemas.openxmlformats.org/officeDocument/2006/math" xmlns:v="urn:schemas-microsoft-com:vml" xmlns:wp14="http://schemas.microsoft.com/office/word/2010/wordprocessingDrawing" xmlns:wp="http://schemas.openxmlformats.org/drawingml/2006/wordprocessingDrawing" xmlns:w10="urn:schemas-microsoft-com:office:word" xmlns:w="http://schemas.openxmlformats.org/wordprocessingml/2006/main" xmlns:w14="http://schemas.microsoft.com/office/word/2010/wordml" xmlns:wpg="http://schemas.microsoft.com/office/word/2010/wordprocessingGroup" xmlns:wpi="http://schemas.microsoft.com/office/word/2010/wordprocessingInk" xmlns:wne="http://schemas.microsoft.com/office/word/2006/wordml" xmlns:wps="http://schemas.microsoft.com/office/word/2010/wordprocessingShape" mc:Ignorable="w14 wp14">
+<w:hdr xmlns:ve="http://schemas.openxmlformats.org/markup-compatibility/2006" xmlns:o="urn:schemas-microsoft-com:office:office" xmlns:r="http://schemas.openxmlformats.org/officeDocument/2006/relationships" xmlns:m="http://schemas.openxmlformats.org/officeDocument/2006/math" xmlns:v="urn:schemas-microsoft-com:vml" xmlns:wp="http://schemas.openxmlformats.org/drawingml/2006/wordprocessingDrawing" xmlns:w10="urn:schemas-microsoft-com:office:word" xmlns:w="http://schemas.openxmlformats.org/wordprocessingml/2006/main" xmlns:wne="http://schemas.microsoft.com/office/word/2006/wordml">
   <w:p/>
 </w:hdr>
 </file>
 
 <file path=word/header9.xml><?xml version="1.0" encoding="utf-8"?>
-<w:hdr xmlns:wpc="http://schemas.microsoft.com/office/word/2010/wordprocessingCanvas" xmlns:mc="http://schemas.openxmlformats.org/markup-compatibility/2006" xmlns:o="urn:schemas-microsoft-com:office:office" xmlns:r="http://schemas.openxmlformats.org/officeDocument/2006/relationships" xmlns:m="http://schemas.openxmlformats.org/officeDocument/2006/math" xmlns:v="urn:schemas-microsoft-com:vml" xmlns:wp14="http://schemas.microsoft.com/office/word/2010/wordprocessingDrawing" xmlns:wp="http://schemas.openxmlformats.org/drawingml/2006/wordprocessingDrawing" xmlns:w10="urn:schemas-microsoft-com:office:word" xmlns:w="http://schemas.openxmlformats.org/wordprocessingml/2006/main" xmlns:w14="http://schemas.microsoft.com/office/word/2010/wordml" xmlns:wpg="http://schemas.microsoft.com/office/word/2010/wordprocessingGroup" xmlns:wpi="http://schemas.microsoft.com/office/word/2010/wordprocessingInk" xmlns:wne="http://schemas.microsoft.com/office/word/2006/wordml" xmlns:wps="http://schemas.microsoft.com/office/word/2010/wordprocessingShape" mc:Ignorable="w14 wp14">
+<w:hdr xmlns:ve="http://schemas.openxmlformats.org/markup-compatibility/2006" xmlns:o="urn:schemas-microsoft-com:office:office" xmlns:r="http://schemas.openxmlformats.org/officeDocument/2006/relationships" xmlns:m="http://schemas.openxmlformats.org/officeDocument/2006/math" xmlns:v="urn:schemas-microsoft-com:vml" xmlns:wp="http://schemas.openxmlformats.org/drawingml/2006/wordprocessingDrawing" xmlns:w10="urn:schemas-microsoft-com:office:word" xmlns:w="http://schemas.openxmlformats.org/wordprocessingml/2006/main" xmlns:wne="http://schemas.microsoft.com/office/word/2006/wordml">
   <w:tbl>
     <w:tblPr>
       <w:tblW w:w="9640" w:type="dxa"/>
       <w:tblInd w:w="216" w:type="dxa"/>
       <w:tblLayout w:type="fixed"/>
-      <w:tblLook w:val="0000" w:firstRow="0" w:lastRow="0" w:firstColumn="0" w:lastColumn="0" w:noHBand="0" w:noVBand="0"/>
+      <w:tblLook w:val="0000"/>
     </w:tblPr>
     <w:tblGrid>
       <w:gridCol w:w="6271"/>
@@ -6122,7 +5654,7 @@
 </file>
 
 <file path=word/numbering.xml><?xml version="1.0" encoding="utf-8"?>
-<w:numbering xmlns:wpc="http://schemas.microsoft.com/office/word/2010/wordprocessingCanvas" xmlns:mc="http://schemas.openxmlformats.org/markup-compatibility/2006" xmlns:o="urn:schemas-microsoft-com:office:office" xmlns:r="http://schemas.openxmlformats.org/officeDocument/2006/relationships" xmlns:m="http://schemas.openxmlformats.org/officeDocument/2006/math" xmlns:v="urn:schemas-microsoft-com:vml" xmlns:wp14="http://schemas.microsoft.com/office/word/2010/wordprocessingDrawing" xmlns:wp="http://schemas.openxmlformats.org/drawingml/2006/wordprocessingDrawing" xmlns:w10="urn:schemas-microsoft-com:office:word" xmlns:w="http://schemas.openxmlformats.org/wordprocessingml/2006/main" xmlns:w14="http://schemas.microsoft.com/office/word/2010/wordml" xmlns:wpg="http://schemas.microsoft.com/office/word/2010/wordprocessingGroup" xmlns:wpi="http://schemas.microsoft.com/office/word/2010/wordprocessingInk" xmlns:wne="http://schemas.microsoft.com/office/word/2006/wordml" xmlns:wps="http://schemas.microsoft.com/office/word/2010/wordprocessingShape" mc:Ignorable="w14 wp14">
+<w:numbering xmlns:ve="http://schemas.openxmlformats.org/markup-compatibility/2006" xmlns:o="urn:schemas-microsoft-com:office:office" xmlns:r="http://schemas.openxmlformats.org/officeDocument/2006/relationships" xmlns:m="http://schemas.openxmlformats.org/officeDocument/2006/math" xmlns:v="urn:schemas-microsoft-com:vml" xmlns:wp="http://schemas.openxmlformats.org/drawingml/2006/wordprocessingDrawing" xmlns:w10="urn:schemas-microsoft-com:office:word" xmlns:w="http://schemas.openxmlformats.org/wordprocessingml/2006/main" xmlns:wne="http://schemas.microsoft.com/office/word/2006/wordml">
   <w:abstractNum w:abstractNumId="0">
     <w:nsid w:val="FFFFFFFB"/>
     <w:multiLevelType w:val="multilevel"/>
@@ -9489,7 +9021,7 @@
 </file>
 
 <file path=word/styles.xml><?xml version="1.0" encoding="utf-8"?>
-<w:styles xmlns:mc="http://schemas.openxmlformats.org/markup-compatibility/2006" xmlns:r="http://schemas.openxmlformats.org/officeDocument/2006/relationships" xmlns:w="http://schemas.openxmlformats.org/wordprocessingml/2006/main" xmlns:w14="http://schemas.microsoft.com/office/word/2010/wordml" mc:Ignorable="w14">
+<w:styles xmlns:r="http://schemas.openxmlformats.org/officeDocument/2006/relationships" xmlns:w="http://schemas.openxmlformats.org/wordprocessingml/2006/main">
   <w:docDefaults>
     <w:rPrDefault>
       <w:rPr>
@@ -9641,6 +9173,7 @@
   <w:style w:type="paragraph" w:default="1" w:styleId="Normal">
     <w:name w:val="Normal"/>
     <w:qFormat/>
+    <w:rsid w:val="00B540EC"/>
     <w:pPr>
       <w:spacing w:after="200" w:line="276" w:lineRule="auto"/>
     </w:pPr>
@@ -9656,6 +9189,7 @@
     <w:basedOn w:val="Normal1"/>
     <w:next w:val="Normal1"/>
     <w:qFormat/>
+    <w:rsid w:val="00B540EC"/>
     <w:pPr>
       <w:keepNext/>
       <w:tabs>
@@ -9675,6 +9209,7 @@
     <w:basedOn w:val="Ttulo1"/>
     <w:next w:val="Normal1"/>
     <w:qFormat/>
+    <w:rsid w:val="00B540EC"/>
     <w:pPr>
       <w:tabs>
         <w:tab w:val="clear" w:pos="0"/>
@@ -9696,6 +9231,7 @@
     <w:uiPriority w:val="99"/>
     <w:semiHidden/>
     <w:unhideWhenUsed/>
+    <w:qFormat/>
     <w:tblPr>
       <w:tblInd w:w="0" w:type="dxa"/>
       <w:tblCellMar>
@@ -9714,9 +9250,11 @@
   </w:style>
   <w:style w:type="character" w:customStyle="1" w:styleId="Fontepargpadro1">
     <w:name w:val="Fonte parág. padrão1"/>
+    <w:rsid w:val="00B540EC"/>
   </w:style>
   <w:style w:type="character" w:customStyle="1" w:styleId="Ttulo1Char">
     <w:name w:val="Título 1 Char"/>
+    <w:rsid w:val="00B540EC"/>
     <w:rPr>
       <w:rFonts w:ascii="Arial" w:eastAsia="Times New Roman" w:hAnsi="Arial" w:cs="Times New Roman"/>
       <w:b/>
@@ -9726,6 +9264,7 @@
   </w:style>
   <w:style w:type="character" w:customStyle="1" w:styleId="Ttulo2Char">
     <w:name w:val="Título 2 Char"/>
+    <w:rsid w:val="00B540EC"/>
     <w:rPr>
       <w:rFonts w:ascii="Arial" w:eastAsia="Times New Roman" w:hAnsi="Arial" w:cs="Times New Roman"/>
       <w:b/>
@@ -9737,6 +9276,7 @@
     <w:name w:val="Título Char"/>
     <w:link w:val="Ttulo"/>
     <w:uiPriority w:val="99"/>
+    <w:rsid w:val="00B540EC"/>
     <w:rPr>
       <w:rFonts w:ascii="Arial" w:eastAsia="Times New Roman" w:hAnsi="Arial" w:cs="Times New Roman"/>
       <w:b/>
@@ -9746,6 +9286,7 @@
   </w:style>
   <w:style w:type="character" w:customStyle="1" w:styleId="CabealhoChar">
     <w:name w:val="Cabeçalho Char"/>
+    <w:rsid w:val="00B540EC"/>
     <w:rPr>
       <w:rFonts w:ascii="Arial" w:eastAsia="Times New Roman" w:hAnsi="Arial" w:cs="Times New Roman"/>
       <w:sz w:val="20"/>
@@ -9754,6 +9295,7 @@
   </w:style>
   <w:style w:type="character" w:customStyle="1" w:styleId="RodapChar">
     <w:name w:val="Rodapé Char"/>
+    <w:rsid w:val="00B540EC"/>
     <w:rPr>
       <w:rFonts w:ascii="Arial" w:eastAsia="Times New Roman" w:hAnsi="Arial" w:cs="Times New Roman"/>
       <w:sz w:val="20"/>
@@ -9762,6 +9304,7 @@
   </w:style>
   <w:style w:type="character" w:customStyle="1" w:styleId="CorpodetextoChar">
     <w:name w:val="Corpo de texto Char"/>
+    <w:rsid w:val="00B540EC"/>
     <w:rPr>
       <w:rFonts w:ascii="Arial" w:eastAsia="Times New Roman" w:hAnsi="Arial" w:cs="Times New Roman"/>
       <w:sz w:val="20"/>
@@ -9770,6 +9313,7 @@
   </w:style>
   <w:style w:type="character" w:customStyle="1" w:styleId="Hyperlink1">
     <w:name w:val="Hyperlink1"/>
+    <w:rsid w:val="00B540EC"/>
     <w:rPr>
       <w:color w:val="0000FF"/>
       <w:u w:val="single"/>
@@ -9777,6 +9321,7 @@
   </w:style>
   <w:style w:type="character" w:customStyle="1" w:styleId="EstiloCorpodetextoItlicoAzulChar">
     <w:name w:val="Estilo Corpo de texto + Itálico Azul Char"/>
+    <w:rsid w:val="00B540EC"/>
     <w:rPr>
       <w:rFonts w:ascii="Arial" w:eastAsia="Times New Roman" w:hAnsi="Arial" w:cs="Times New Roman"/>
       <w:i/>
@@ -9788,6 +9333,7 @@
   </w:style>
   <w:style w:type="character" w:customStyle="1" w:styleId="ComentarioChar">
     <w:name w:val="Comentario Char"/>
+    <w:rsid w:val="00B540EC"/>
     <w:rPr>
       <w:rFonts w:ascii="Arial" w:eastAsia="Times New Roman" w:hAnsi="Arial" w:cs="Arial"/>
       <w:i/>
@@ -9799,6 +9345,7 @@
   </w:style>
   <w:style w:type="character" w:customStyle="1" w:styleId="Recuodecorpodetexto2Char">
     <w:name w:val="Recuo de corpo de texto 2 Char"/>
+    <w:rsid w:val="00B540EC"/>
     <w:rPr>
       <w:rFonts w:ascii="Arial" w:eastAsia="Times New Roman" w:hAnsi="Arial" w:cs="Times New Roman"/>
       <w:sz w:val="20"/>
@@ -9807,6 +9354,7 @@
   </w:style>
   <w:style w:type="character" w:customStyle="1" w:styleId="TextodebaloChar">
     <w:name w:val="Texto de balão Char"/>
+    <w:rsid w:val="00B540EC"/>
     <w:rPr>
       <w:rFonts w:ascii="Tahoma" w:eastAsia="Times New Roman" w:hAnsi="Tahoma" w:cs="Tahoma"/>
       <w:sz w:val="16"/>
@@ -9815,6 +9363,7 @@
   </w:style>
   <w:style w:type="character" w:customStyle="1" w:styleId="WWCharLFO1LVL1">
     <w:name w:val="WW_CharLFO1LVL1"/>
+    <w:rsid w:val="00B540EC"/>
     <w:rPr>
       <w:b/>
       <w:color w:val="auto"/>
@@ -9822,6 +9371,7 @@
   </w:style>
   <w:style w:type="character" w:customStyle="1" w:styleId="WWCharLFO1LVL3">
     <w:name w:val="WW_CharLFO1LVL3"/>
+    <w:rsid w:val="00B540EC"/>
     <w:rPr>
       <w:b w:val="0"/>
       <w:i w:val="0"/>
@@ -9830,60 +9380,70 @@
   </w:style>
   <w:style w:type="character" w:customStyle="1" w:styleId="WWCharLFO2LVL1">
     <w:name w:val="WW_CharLFO2LVL1"/>
+    <w:rsid w:val="00B540EC"/>
     <w:rPr>
       <w:rFonts w:ascii="Wingdings" w:hAnsi="Wingdings"/>
     </w:rPr>
   </w:style>
   <w:style w:type="character" w:customStyle="1" w:styleId="WWCharLFO2LVL2">
     <w:name w:val="WW_CharLFO2LVL2"/>
+    <w:rsid w:val="00B540EC"/>
     <w:rPr>
       <w:rFonts w:ascii="Courier New" w:hAnsi="Courier New" w:cs="Courier New"/>
     </w:rPr>
   </w:style>
   <w:style w:type="character" w:customStyle="1" w:styleId="WWCharLFO2LVL3">
     <w:name w:val="WW_CharLFO2LVL3"/>
+    <w:rsid w:val="00B540EC"/>
     <w:rPr>
       <w:rFonts w:ascii="Wingdings" w:hAnsi="Wingdings"/>
     </w:rPr>
   </w:style>
   <w:style w:type="character" w:customStyle="1" w:styleId="WWCharLFO2LVL4">
     <w:name w:val="WW_CharLFO2LVL4"/>
+    <w:rsid w:val="00B540EC"/>
     <w:rPr>
       <w:rFonts w:ascii="Symbol" w:hAnsi="Symbol"/>
     </w:rPr>
   </w:style>
   <w:style w:type="character" w:customStyle="1" w:styleId="WWCharLFO2LVL5">
     <w:name w:val="WW_CharLFO2LVL5"/>
+    <w:rsid w:val="00B540EC"/>
     <w:rPr>
       <w:rFonts w:ascii="Courier New" w:hAnsi="Courier New" w:cs="Courier New"/>
     </w:rPr>
   </w:style>
   <w:style w:type="character" w:customStyle="1" w:styleId="WWCharLFO2LVL6">
     <w:name w:val="WW_CharLFO2LVL6"/>
+    <w:rsid w:val="00B540EC"/>
     <w:rPr>
       <w:rFonts w:ascii="Wingdings" w:hAnsi="Wingdings"/>
     </w:rPr>
   </w:style>
   <w:style w:type="character" w:customStyle="1" w:styleId="WWCharLFO2LVL7">
     <w:name w:val="WW_CharLFO2LVL7"/>
+    <w:rsid w:val="00B540EC"/>
     <w:rPr>
       <w:rFonts w:ascii="Symbol" w:hAnsi="Symbol"/>
     </w:rPr>
   </w:style>
   <w:style w:type="character" w:customStyle="1" w:styleId="WWCharLFO2LVL8">
     <w:name w:val="WW_CharLFO2LVL8"/>
+    <w:rsid w:val="00B540EC"/>
     <w:rPr>
       <w:rFonts w:ascii="Courier New" w:hAnsi="Courier New" w:cs="Courier New"/>
     </w:rPr>
   </w:style>
   <w:style w:type="character" w:customStyle="1" w:styleId="WWCharLFO2LVL9">
     <w:name w:val="WW_CharLFO2LVL9"/>
+    <w:rsid w:val="00B540EC"/>
     <w:rPr>
       <w:rFonts w:ascii="Wingdings" w:hAnsi="Wingdings"/>
     </w:rPr>
   </w:style>
   <w:style w:type="character" w:customStyle="1" w:styleId="WWCharLFO3LVL1">
     <w:name w:val="WW_CharLFO3LVL1"/>
+    <w:rsid w:val="00B540EC"/>
     <w:rPr>
       <w:rFonts w:ascii="Arial" w:hAnsi="Arial"/>
       <w:b w:val="0"/>
@@ -9893,6 +9453,7 @@
   </w:style>
   <w:style w:type="character" w:customStyle="1" w:styleId="WWCharLFO4LVL2">
     <w:name w:val="WW_CharLFO4LVL2"/>
+    <w:rsid w:val="00B540EC"/>
     <w:rPr>
       <w:rFonts w:ascii="Arial" w:hAnsi="Arial"/>
       <w:b/>
@@ -9902,6 +9463,7 @@
   </w:style>
   <w:style w:type="character" w:customStyle="1" w:styleId="WWCharLFO5LVL1">
     <w:name w:val="WW_CharLFO5LVL1"/>
+    <w:rsid w:val="00B540EC"/>
     <w:rPr>
       <w:b/>
       <w:sz w:val="24"/>
@@ -9909,6 +9471,7 @@
   </w:style>
   <w:style w:type="character" w:customStyle="1" w:styleId="WWCharLFO5LVL2">
     <w:name w:val="WW_CharLFO5LVL2"/>
+    <w:rsid w:val="00B540EC"/>
     <w:rPr>
       <w:b/>
       <w:sz w:val="24"/>
@@ -9916,6 +9479,7 @@
   </w:style>
   <w:style w:type="character" w:customStyle="1" w:styleId="WWCharLFO5LVL3">
     <w:name w:val="WW_CharLFO5LVL3"/>
+    <w:rsid w:val="00B540EC"/>
     <w:rPr>
       <w:b/>
       <w:sz w:val="24"/>
@@ -9923,6 +9487,7 @@
   </w:style>
   <w:style w:type="character" w:customStyle="1" w:styleId="WWCharLFO5LVL4">
     <w:name w:val="WW_CharLFO5LVL4"/>
+    <w:rsid w:val="00B540EC"/>
     <w:rPr>
       <w:b/>
       <w:sz w:val="24"/>
@@ -9930,6 +9495,7 @@
   </w:style>
   <w:style w:type="character" w:customStyle="1" w:styleId="WWCharLFO5LVL5">
     <w:name w:val="WW_CharLFO5LVL5"/>
+    <w:rsid w:val="00B540EC"/>
     <w:rPr>
       <w:b/>
       <w:sz w:val="24"/>
@@ -9937,6 +9503,7 @@
   </w:style>
   <w:style w:type="character" w:customStyle="1" w:styleId="WWCharLFO5LVL6">
     <w:name w:val="WW_CharLFO5LVL6"/>
+    <w:rsid w:val="00B540EC"/>
     <w:rPr>
       <w:b/>
       <w:sz w:val="24"/>
@@ -9944,6 +9511,7 @@
   </w:style>
   <w:style w:type="character" w:customStyle="1" w:styleId="WWCharLFO5LVL7">
     <w:name w:val="WW_CharLFO5LVL7"/>
+    <w:rsid w:val="00B540EC"/>
     <w:rPr>
       <w:b/>
       <w:sz w:val="24"/>
@@ -9951,6 +9519,7 @@
   </w:style>
   <w:style w:type="character" w:customStyle="1" w:styleId="WWCharLFO5LVL8">
     <w:name w:val="WW_CharLFO5LVL8"/>
+    <w:rsid w:val="00B540EC"/>
     <w:rPr>
       <w:b/>
       <w:sz w:val="24"/>
@@ -9958,6 +9527,7 @@
   </w:style>
   <w:style w:type="character" w:customStyle="1" w:styleId="WWCharLFO5LVL9">
     <w:name w:val="WW_CharLFO5LVL9"/>
+    <w:rsid w:val="00B540EC"/>
     <w:rPr>
       <w:b/>
       <w:sz w:val="24"/>
@@ -9965,162 +9535,189 @@
   </w:style>
   <w:style w:type="character" w:customStyle="1" w:styleId="WWCharLFO12LVL1">
     <w:name w:val="WW_CharLFO12LVL1"/>
+    <w:rsid w:val="00B540EC"/>
     <w:rPr>
       <w:rFonts w:ascii="Symbol" w:hAnsi="Symbol"/>
     </w:rPr>
   </w:style>
   <w:style w:type="character" w:customStyle="1" w:styleId="WWCharLFO12LVL2">
     <w:name w:val="WW_CharLFO12LVL2"/>
+    <w:rsid w:val="00B540EC"/>
     <w:rPr>
       <w:rFonts w:ascii="Courier New" w:hAnsi="Courier New" w:cs="Courier New"/>
     </w:rPr>
   </w:style>
   <w:style w:type="character" w:customStyle="1" w:styleId="WWCharLFO12LVL3">
     <w:name w:val="WW_CharLFO12LVL3"/>
+    <w:rsid w:val="00B540EC"/>
     <w:rPr>
       <w:rFonts w:ascii="Wingdings" w:hAnsi="Wingdings"/>
     </w:rPr>
   </w:style>
   <w:style w:type="character" w:customStyle="1" w:styleId="WWCharLFO12LVL4">
     <w:name w:val="WW_CharLFO12LVL4"/>
+    <w:rsid w:val="00B540EC"/>
     <w:rPr>
       <w:rFonts w:ascii="Symbol" w:hAnsi="Symbol"/>
     </w:rPr>
   </w:style>
   <w:style w:type="character" w:customStyle="1" w:styleId="WWCharLFO12LVL5">
     <w:name w:val="WW_CharLFO12LVL5"/>
+    <w:rsid w:val="00B540EC"/>
     <w:rPr>
       <w:rFonts w:ascii="Courier New" w:hAnsi="Courier New" w:cs="Courier New"/>
     </w:rPr>
   </w:style>
   <w:style w:type="character" w:customStyle="1" w:styleId="WWCharLFO12LVL6">
     <w:name w:val="WW_CharLFO12LVL6"/>
+    <w:rsid w:val="00B540EC"/>
     <w:rPr>
       <w:rFonts w:ascii="Wingdings" w:hAnsi="Wingdings"/>
     </w:rPr>
   </w:style>
   <w:style w:type="character" w:customStyle="1" w:styleId="WWCharLFO12LVL7">
     <w:name w:val="WW_CharLFO12LVL7"/>
+    <w:rsid w:val="00B540EC"/>
     <w:rPr>
       <w:rFonts w:ascii="Symbol" w:hAnsi="Symbol"/>
     </w:rPr>
   </w:style>
   <w:style w:type="character" w:customStyle="1" w:styleId="WWCharLFO12LVL8">
     <w:name w:val="WW_CharLFO12LVL8"/>
+    <w:rsid w:val="00B540EC"/>
     <w:rPr>
       <w:rFonts w:ascii="Courier New" w:hAnsi="Courier New" w:cs="Courier New"/>
     </w:rPr>
   </w:style>
   <w:style w:type="character" w:customStyle="1" w:styleId="WWCharLFO12LVL9">
     <w:name w:val="WW_CharLFO12LVL9"/>
+    <w:rsid w:val="00B540EC"/>
     <w:rPr>
       <w:rFonts w:ascii="Wingdings" w:hAnsi="Wingdings"/>
     </w:rPr>
   </w:style>
   <w:style w:type="character" w:customStyle="1" w:styleId="WWCharLFO13LVL1">
     <w:name w:val="WW_CharLFO13LVL1"/>
+    <w:rsid w:val="00B540EC"/>
     <w:rPr>
       <w:rFonts w:ascii="Wingdings" w:hAnsi="Wingdings"/>
     </w:rPr>
   </w:style>
   <w:style w:type="character" w:customStyle="1" w:styleId="WWCharLFO13LVL2">
     <w:name w:val="WW_CharLFO13LVL2"/>
+    <w:rsid w:val="00B540EC"/>
     <w:rPr>
       <w:rFonts w:ascii="Courier New" w:hAnsi="Courier New" w:cs="Courier New"/>
     </w:rPr>
   </w:style>
   <w:style w:type="character" w:customStyle="1" w:styleId="WWCharLFO13LVL3">
     <w:name w:val="WW_CharLFO13LVL3"/>
+    <w:rsid w:val="00B540EC"/>
     <w:rPr>
       <w:rFonts w:ascii="Wingdings" w:hAnsi="Wingdings"/>
     </w:rPr>
   </w:style>
   <w:style w:type="character" w:customStyle="1" w:styleId="WWCharLFO13LVL4">
     <w:name w:val="WW_CharLFO13LVL4"/>
+    <w:rsid w:val="00B540EC"/>
     <w:rPr>
       <w:rFonts w:ascii="Symbol" w:hAnsi="Symbol"/>
     </w:rPr>
   </w:style>
   <w:style w:type="character" w:customStyle="1" w:styleId="WWCharLFO13LVL5">
     <w:name w:val="WW_CharLFO13LVL5"/>
+    <w:rsid w:val="00B540EC"/>
     <w:rPr>
       <w:rFonts w:ascii="Courier New" w:hAnsi="Courier New" w:cs="Courier New"/>
     </w:rPr>
   </w:style>
   <w:style w:type="character" w:customStyle="1" w:styleId="WWCharLFO13LVL6">
     <w:name w:val="WW_CharLFO13LVL6"/>
+    <w:rsid w:val="00B540EC"/>
     <w:rPr>
       <w:rFonts w:ascii="Wingdings" w:hAnsi="Wingdings"/>
     </w:rPr>
   </w:style>
   <w:style w:type="character" w:customStyle="1" w:styleId="WWCharLFO13LVL7">
     <w:name w:val="WW_CharLFO13LVL7"/>
+    <w:rsid w:val="00B540EC"/>
     <w:rPr>
       <w:rFonts w:ascii="Symbol" w:hAnsi="Symbol"/>
     </w:rPr>
   </w:style>
   <w:style w:type="character" w:customStyle="1" w:styleId="WWCharLFO13LVL8">
     <w:name w:val="WW_CharLFO13LVL8"/>
+    <w:rsid w:val="00B540EC"/>
     <w:rPr>
       <w:rFonts w:ascii="Courier New" w:hAnsi="Courier New" w:cs="Courier New"/>
     </w:rPr>
   </w:style>
   <w:style w:type="character" w:customStyle="1" w:styleId="WWCharLFO13LVL9">
     <w:name w:val="WW_CharLFO13LVL9"/>
+    <w:rsid w:val="00B540EC"/>
     <w:rPr>
       <w:rFonts w:ascii="Wingdings" w:hAnsi="Wingdings"/>
     </w:rPr>
   </w:style>
   <w:style w:type="character" w:customStyle="1" w:styleId="WWCharLFO14LVL1">
     <w:name w:val="WW_CharLFO14LVL1"/>
+    <w:rsid w:val="00B540EC"/>
     <w:rPr>
       <w:rFonts w:ascii="Wingdings" w:hAnsi="Wingdings"/>
     </w:rPr>
   </w:style>
   <w:style w:type="character" w:customStyle="1" w:styleId="WWCharLFO14LVL2">
     <w:name w:val="WW_CharLFO14LVL2"/>
+    <w:rsid w:val="00B540EC"/>
     <w:rPr>
       <w:rFonts w:ascii="Courier New" w:hAnsi="Courier New" w:cs="Courier New"/>
     </w:rPr>
   </w:style>
   <w:style w:type="character" w:customStyle="1" w:styleId="WWCharLFO14LVL3">
     <w:name w:val="WW_CharLFO14LVL3"/>
+    <w:rsid w:val="00B540EC"/>
     <w:rPr>
       <w:rFonts w:ascii="Wingdings" w:hAnsi="Wingdings"/>
     </w:rPr>
   </w:style>
   <w:style w:type="character" w:customStyle="1" w:styleId="WWCharLFO14LVL4">
     <w:name w:val="WW_CharLFO14LVL4"/>
+    <w:rsid w:val="00B540EC"/>
     <w:rPr>
       <w:rFonts w:ascii="Symbol" w:hAnsi="Symbol"/>
     </w:rPr>
   </w:style>
   <w:style w:type="character" w:customStyle="1" w:styleId="WWCharLFO14LVL5">
     <w:name w:val="WW_CharLFO14LVL5"/>
+    <w:rsid w:val="00B540EC"/>
     <w:rPr>
       <w:rFonts w:ascii="Courier New" w:hAnsi="Courier New" w:cs="Courier New"/>
     </w:rPr>
   </w:style>
   <w:style w:type="character" w:customStyle="1" w:styleId="WWCharLFO14LVL6">
     <w:name w:val="WW_CharLFO14LVL6"/>
+    <w:rsid w:val="00B540EC"/>
     <w:rPr>
       <w:rFonts w:ascii="Wingdings" w:hAnsi="Wingdings"/>
     </w:rPr>
   </w:style>
   <w:style w:type="character" w:customStyle="1" w:styleId="WWCharLFO14LVL7">
     <w:name w:val="WW_CharLFO14LVL7"/>
+    <w:rsid w:val="00B540EC"/>
     <w:rPr>
       <w:rFonts w:ascii="Symbol" w:hAnsi="Symbol"/>
     </w:rPr>
   </w:style>
   <w:style w:type="character" w:customStyle="1" w:styleId="WWCharLFO14LVL8">
     <w:name w:val="WW_CharLFO14LVL8"/>
+    <w:rsid w:val="00B540EC"/>
     <w:rPr>
       <w:rFonts w:ascii="Courier New" w:hAnsi="Courier New" w:cs="Courier New"/>
     </w:rPr>
   </w:style>
   <w:style w:type="character" w:customStyle="1" w:styleId="WWCharLFO14LVL9">
     <w:name w:val="WW_CharLFO14LVL9"/>
+    <w:rsid w:val="00B540EC"/>
     <w:rPr>
       <w:rFonts w:ascii="Wingdings" w:hAnsi="Wingdings"/>
     </w:rPr>
@@ -10128,6 +9725,7 @@
   <w:style w:type="character" w:styleId="Hyperlink">
     <w:name w:val="Hyperlink"/>
     <w:uiPriority w:val="99"/>
+    <w:rsid w:val="00B540EC"/>
     <w:rPr>
       <w:color w:val="000080"/>
       <w:u w:val="single"/>
@@ -10137,6 +9735,7 @@
     <w:name w:val="Título1"/>
     <w:basedOn w:val="Normal1"/>
     <w:next w:val="Normal1"/>
+    <w:rsid w:val="00B540EC"/>
     <w:pPr>
       <w:spacing w:line="100" w:lineRule="atLeast"/>
       <w:jc w:val="center"/>
@@ -10149,6 +9748,7 @@
   <w:style w:type="paragraph" w:styleId="Corpodetexto">
     <w:name w:val="Body Text"/>
     <w:basedOn w:val="Normal1"/>
+    <w:rsid w:val="00B540EC"/>
     <w:pPr>
       <w:keepLines/>
       <w:spacing w:after="120"/>
@@ -10157,6 +9757,7 @@
   </w:style>
   <w:style w:type="paragraph" w:customStyle="1" w:styleId="Normal1">
     <w:name w:val="Normal1"/>
+    <w:rsid w:val="00B540EC"/>
     <w:pPr>
       <w:widowControl w:val="0"/>
       <w:suppressAutoHyphens/>
@@ -10172,6 +9773,7 @@
   <w:style w:type="paragraph" w:customStyle="1" w:styleId="ndice">
     <w:name w:val="Índice"/>
     <w:basedOn w:val="Normal"/>
+    <w:rsid w:val="00B540EC"/>
     <w:pPr>
       <w:suppressLineNumbers/>
     </w:pPr>
@@ -10181,6 +9783,7 @@
     <w:basedOn w:val="Normal1"/>
     <w:next w:val="Normal1"/>
     <w:uiPriority w:val="39"/>
+    <w:rsid w:val="00B540EC"/>
     <w:pPr>
       <w:tabs>
         <w:tab w:val="right" w:pos="9360"/>
@@ -10194,6 +9797,7 @@
     <w:basedOn w:val="Normal1"/>
     <w:next w:val="Normal1"/>
     <w:uiPriority w:val="39"/>
+    <w:rsid w:val="00B540EC"/>
     <w:pPr>
       <w:tabs>
         <w:tab w:val="right" w:pos="9360"/>
@@ -10205,6 +9809,7 @@
     <w:name w:val="toc 3"/>
     <w:basedOn w:val="Normal1"/>
     <w:next w:val="Normal1"/>
+    <w:rsid w:val="00B540EC"/>
     <w:pPr>
       <w:tabs>
         <w:tab w:val="left" w:pos="1440"/>
@@ -10216,6 +9821,7 @@
   <w:style w:type="paragraph" w:styleId="Cabealho">
     <w:name w:val="header"/>
     <w:basedOn w:val="Normal1"/>
+    <w:rsid w:val="00B540EC"/>
     <w:pPr>
       <w:tabs>
         <w:tab w:val="center" w:pos="4320"/>
@@ -10226,6 +9832,7 @@
   <w:style w:type="paragraph" w:styleId="Rodap">
     <w:name w:val="footer"/>
     <w:basedOn w:val="Normal1"/>
+    <w:rsid w:val="00B540EC"/>
     <w:pPr>
       <w:tabs>
         <w:tab w:val="center" w:pos="4320"/>
@@ -10237,6 +9844,7 @@
     <w:name w:val="InfoBlue"/>
     <w:basedOn w:val="Normal1"/>
     <w:next w:val="Corpodetexto"/>
+    <w:rsid w:val="00B540EC"/>
     <w:pPr>
       <w:tabs>
         <w:tab w:val="left" w:pos="540"/>
@@ -10254,6 +9862,7 @@
   <w:style w:type="paragraph" w:customStyle="1" w:styleId="EstiloCorpodetextoItlicoAzul">
     <w:name w:val="Estilo Corpo de texto + Itálico Azul"/>
     <w:basedOn w:val="Corpodetexto"/>
+    <w:rsid w:val="00B540EC"/>
     <w:pPr>
       <w:ind w:left="0"/>
     </w:pPr>
@@ -10266,6 +9875,7 @@
   <w:style w:type="paragraph" w:customStyle="1" w:styleId="TtuloDocumento">
     <w:name w:val="Título Documento"/>
     <w:basedOn w:val="Normal1"/>
+    <w:rsid w:val="00B540EC"/>
     <w:pPr>
       <w:spacing w:before="120" w:after="120" w:line="100" w:lineRule="atLeast"/>
       <w:jc w:val="right"/>
@@ -10279,6 +9889,7 @@
   <w:style w:type="paragraph" w:customStyle="1" w:styleId="TituloTopico">
     <w:name w:val="Titulo Topico"/>
     <w:basedOn w:val="Normal1"/>
+    <w:rsid w:val="00B540EC"/>
     <w:pPr>
       <w:spacing w:before="240" w:after="240" w:line="100" w:lineRule="atLeast"/>
       <w:jc w:val="center"/>
@@ -10292,6 +9903,7 @@
   <w:style w:type="paragraph" w:customStyle="1" w:styleId="Comentario">
     <w:name w:val="Comentario"/>
     <w:basedOn w:val="EstiloCorpodetextoItlicoAzul"/>
+    <w:rsid w:val="00B540EC"/>
     <w:rPr>
       <w:rFonts w:cs="Arial"/>
     </w:rPr>
@@ -10299,6 +9911,7 @@
   <w:style w:type="paragraph" w:customStyle="1" w:styleId="TituloTabela">
     <w:name w:val="Titulo Tabela"/>
     <w:basedOn w:val="Normal1"/>
+    <w:rsid w:val="00B540EC"/>
     <w:pPr>
       <w:widowControl/>
       <w:spacing w:before="160" w:after="120" w:line="100" w:lineRule="atLeast"/>
@@ -10313,6 +9926,7 @@
   <w:style w:type="paragraph" w:customStyle="1" w:styleId="FluxoBsico">
     <w:name w:val="Fluxo Básico"/>
     <w:basedOn w:val="Normal1"/>
+    <w:rsid w:val="00B540EC"/>
     <w:pPr>
       <w:tabs>
         <w:tab w:val="num" w:pos="1211"/>
@@ -10330,6 +9944,7 @@
   <w:style w:type="paragraph" w:customStyle="1" w:styleId="IBAMA">
     <w:name w:val="IBAMA"/>
     <w:basedOn w:val="Normal1"/>
+    <w:rsid w:val="00B540EC"/>
     <w:pPr>
       <w:spacing w:line="100" w:lineRule="atLeast"/>
       <w:ind w:firstLine="0"/>
@@ -10344,6 +9959,7 @@
   <w:style w:type="paragraph" w:customStyle="1" w:styleId="Lista21">
     <w:name w:val="Lista 21"/>
     <w:basedOn w:val="Normal1"/>
+    <w:rsid w:val="00B540EC"/>
     <w:pPr>
       <w:spacing w:line="360" w:lineRule="auto"/>
       <w:ind w:left="720" w:hanging="360"/>
@@ -10360,6 +9976,7 @@
     <w:basedOn w:val="Normal1"/>
     <w:uiPriority w:val="99"/>
     <w:qFormat/>
+    <w:rsid w:val="00B540EC"/>
     <w:pPr>
       <w:ind w:left="708" w:firstLine="0"/>
     </w:pPr>
@@ -10367,6 +9984,7 @@
   <w:style w:type="paragraph" w:customStyle="1" w:styleId="A2">
     <w:name w:val="A2"/>
     <w:basedOn w:val="Recuodecorpodetexto21"/>
+    <w:rsid w:val="00B540EC"/>
     <w:pPr>
       <w:spacing w:after="0" w:line="240" w:lineRule="atLeast"/>
       <w:ind w:left="792"/>
@@ -10375,6 +9993,7 @@
   <w:style w:type="paragraph" w:customStyle="1" w:styleId="Recuodecorpodetexto21">
     <w:name w:val="Recuo de corpo de texto 21"/>
     <w:basedOn w:val="Normal1"/>
+    <w:rsid w:val="00B540EC"/>
     <w:pPr>
       <w:spacing w:after="120" w:line="480" w:lineRule="auto"/>
       <w:ind w:left="283" w:firstLine="0"/>
@@ -10385,6 +10004,7 @@
     <w:basedOn w:val="Ttulo1"/>
     <w:next w:val="Normal1"/>
     <w:qFormat/>
+    <w:rsid w:val="00B540EC"/>
     <w:pPr>
       <w:keepLines/>
       <w:widowControl/>
@@ -10405,6 +10025,7 @@
   <w:style w:type="paragraph" w:styleId="Textodebalo">
     <w:name w:val="Balloon Text"/>
     <w:basedOn w:val="Normal1"/>
+    <w:rsid w:val="00B540EC"/>
     <w:pPr>
       <w:spacing w:line="100" w:lineRule="atLeast"/>
     </w:pPr>
@@ -10417,6 +10038,7 @@
   <w:style w:type="paragraph" w:customStyle="1" w:styleId="Contedodetabela">
     <w:name w:val="Conteúdo de tabela"/>
     <w:basedOn w:val="Normal"/>
+    <w:rsid w:val="00B540EC"/>
     <w:pPr>
       <w:suppressLineNumbers/>
     </w:pPr>
@@ -10472,7 +10094,7 @@
     <w:rPr>
       <w:sz w:val="20"/>
       <w:szCs w:val="20"/>
-      <w:lang w:val="x-none"/>
+      <w:lang/>
     </w:rPr>
   </w:style>
   <w:style w:type="character" w:customStyle="1" w:styleId="TextodecomentrioChar">
@@ -11964,7 +11586,7 @@
 </file>
 
 <file path=customXml/itemProps1.xml><?xml version="1.0" encoding="utf-8"?>
-<ds:datastoreItem xmlns:ds="http://schemas.openxmlformats.org/officeDocument/2006/customXml" ds:itemID="{494FA15E-839B-4BAD-99F1-0D74D8B6C116}">
+<ds:datastoreItem xmlns:ds="http://schemas.openxmlformats.org/officeDocument/2006/customXml" ds:itemID="{297F7228-D209-49FD-811B-0BCB05758C13}">
   <ds:schemaRefs>
     <ds:schemaRef ds:uri="http://schemas.openxmlformats.org/officeDocument/2006/bibliography"/>
   </ds:schemaRefs>

</xml_diff>